<commit_message>
feat: kakfa document completed
</commit_message>
<xml_diff>
--- a/presentation/Kafka Config.docx
+++ b/presentation/Kafka Config.docx
@@ -688,7 +688,6 @@
           <w:szCs w:val="21"/>
         </w:rPr>
       </w:pPr>
-      <w:proofErr w:type="spellStart"/>
       <w:r>
         <w:rPr>
           <w:rFonts w:ascii="Consolas" w:eastAsia="Times New Roman" w:hAnsi="Consolas" w:cs="Times New Roman"/>
@@ -697,7 +696,14 @@
         </w:rPr>
         <w:t>Ojdbc</w:t>
       </w:r>
-      <w:proofErr w:type="spellEnd"/>
+      <w:r>
+        <w:rPr>
+          <w:rFonts w:ascii="Consolas" w:eastAsia="Times New Roman" w:hAnsi="Consolas" w:cs="Times New Roman"/>
+          <w:sz w:val="21"/>
+          <w:szCs w:val="21"/>
+        </w:rPr>
+        <w:t>-8</w:t>
+      </w:r>
     </w:p>
     <w:p>
       <w:pPr>
@@ -4211,21 +4217,7 @@
           <w:szCs w:val="24"/>
         </w:rPr>
         <w:lastRenderedPageBreak/>
-        <w:t xml:space="preserve">For </w:t>
-      </w:r>
-      <w:r>
-        <w:rPr>
-          <w:sz w:val="24"/>
-          <w:szCs w:val="24"/>
-        </w:rPr>
-        <w:t>k</w:t>
-      </w:r>
-      <w:r>
-        <w:rPr>
-          <w:sz w:val="24"/>
-          <w:szCs w:val="24"/>
-        </w:rPr>
-        <w:t>afkaNode-1: (</w:t>
+        <w:t>For kafkaNode-1: (</w:t>
       </w:r>
       <w:proofErr w:type="spellStart"/>
       <w:r>
@@ -4241,14 +4233,7 @@
           <w:sz w:val="24"/>
           <w:szCs w:val="24"/>
         </w:rPr>
-        <w:t xml:space="preserve"> server-1</w:t>
-      </w:r>
-      <w:r>
-        <w:rPr>
-          <w:sz w:val="24"/>
-          <w:szCs w:val="24"/>
-        </w:rPr>
-        <w:t>)</w:t>
+        <w:t xml:space="preserve"> server-1)</w:t>
       </w:r>
     </w:p>
     <w:p>
@@ -4468,14 +4453,7 @@
           <w:sz w:val="24"/>
           <w:szCs w:val="24"/>
         </w:rPr>
-        <w:t>For k</w:t>
-      </w:r>
-      <w:r>
-        <w:rPr>
-          <w:sz w:val="24"/>
-          <w:szCs w:val="24"/>
-        </w:rPr>
-        <w:t>afkaNode-2: (</w:t>
+        <w:t>For kafkaNode-2: (</w:t>
       </w:r>
       <w:proofErr w:type="spellStart"/>
       <w:r>
@@ -4491,14 +4469,7 @@
           <w:sz w:val="24"/>
           <w:szCs w:val="24"/>
         </w:rPr>
-        <w:t xml:space="preserve"> server-2</w:t>
-      </w:r>
-      <w:r>
-        <w:rPr>
-          <w:sz w:val="24"/>
-          <w:szCs w:val="24"/>
-        </w:rPr>
-        <w:t>)</w:t>
+        <w:t xml:space="preserve"> server-2)</w:t>
       </w:r>
     </w:p>
     <w:p>
@@ -4725,14 +4696,7 @@
           <w:sz w:val="24"/>
           <w:szCs w:val="24"/>
         </w:rPr>
-        <w:t>For k</w:t>
-      </w:r>
-      <w:r>
-        <w:rPr>
-          <w:sz w:val="24"/>
-          <w:szCs w:val="24"/>
-        </w:rPr>
-        <w:t>afkaNode-3: (</w:t>
+        <w:t>For kafkaNode-3: (</w:t>
       </w:r>
       <w:proofErr w:type="spellStart"/>
       <w:r>
@@ -4748,14 +4712,7 @@
           <w:sz w:val="24"/>
           <w:szCs w:val="24"/>
         </w:rPr>
-        <w:t xml:space="preserve"> server-3</w:t>
-      </w:r>
-      <w:r>
-        <w:rPr>
-          <w:sz w:val="24"/>
-          <w:szCs w:val="24"/>
-        </w:rPr>
-        <w:t>)</w:t>
+        <w:t xml:space="preserve"> server-3)</w:t>
       </w:r>
     </w:p>
     <w:p>
@@ -5643,6 +5600,13 @@
           <w:szCs w:val="24"/>
         </w:rPr>
         <w:tab/>
+      </w:r>
+      <w:r>
+        <w:rPr>
+          <w:sz w:val="24"/>
+          <w:szCs w:val="24"/>
+          <w:highlight w:val="yellow"/>
+        </w:rPr>
         <w:t>/controller</w:t>
       </w:r>
     </w:p>
@@ -5903,15 +5867,2736 @@
     </w:p>
     <w:p>
       <w:pPr>
-        <w:spacing w:line="240" w:lineRule="auto"/>
-        <w:ind w:left="2520"/>
-        <w:rPr>
-          <w:sz w:val="24"/>
-          <w:szCs w:val="24"/>
-        </w:rPr>
-      </w:pPr>
+        <w:pStyle w:val="ListParagraph"/>
+        <w:numPr>
+          <w:ilvl w:val="0"/>
+          <w:numId w:val="12"/>
+        </w:numPr>
+        <w:rPr>
+          <w:b/>
+          <w:color w:val="0070C0"/>
+          <w:sz w:val="24"/>
+          <w:szCs w:val="24"/>
+        </w:rPr>
+      </w:pPr>
+      <w:r>
+        <w:rPr>
+          <w:b/>
+          <w:color w:val="0070C0"/>
+          <w:sz w:val="24"/>
+          <w:szCs w:val="24"/>
+        </w:rPr>
+        <w:lastRenderedPageBreak/>
+        <w:t>Enable archive log mode in Oracle Database</w:t>
+      </w:r>
+      <w:r>
+        <w:rPr>
+          <w:b/>
+          <w:color w:val="0070C0"/>
+          <w:sz w:val="24"/>
+          <w:szCs w:val="24"/>
+        </w:rPr>
+        <w:t>:</w:t>
+      </w:r>
+    </w:p>
+    <w:p>
+      <w:pPr>
+        <w:pStyle w:val="ListParagraph"/>
+        <w:ind w:left="1440"/>
+        <w:rPr>
+          <w:b/>
+          <w:color w:val="0070C0"/>
+          <w:sz w:val="24"/>
+          <w:szCs w:val="24"/>
+        </w:rPr>
+      </w:pPr>
+    </w:p>
+    <w:p>
+      <w:pPr>
+        <w:pStyle w:val="ListParagraph"/>
+        <w:numPr>
+          <w:ilvl w:val="0"/>
+          <w:numId w:val="25"/>
+        </w:numPr>
+        <w:rPr>
+          <w:sz w:val="24"/>
+          <w:szCs w:val="24"/>
+        </w:rPr>
+      </w:pPr>
+      <w:r>
+        <w:rPr>
+          <w:sz w:val="24"/>
+          <w:szCs w:val="24"/>
+        </w:rPr>
+        <w:t>Step-1:</w:t>
+      </w:r>
+      <w:r>
+        <w:rPr>
+          <w:sz w:val="24"/>
+          <w:szCs w:val="24"/>
+        </w:rPr>
+        <w:t xml:space="preserve"> Enter in SYS user and check archive is enable or not</w:t>
+      </w:r>
+      <w:r>
+        <w:rPr>
+          <w:sz w:val="24"/>
+          <w:szCs w:val="24"/>
+        </w:rPr>
+        <w:t>.</w:t>
+      </w:r>
+    </w:p>
+    <w:p>
+      <w:pPr>
+        <w:pStyle w:val="ListParagraph"/>
+        <w:ind w:left="2880"/>
+        <w:rPr>
+          <w:i/>
+          <w:sz w:val="24"/>
+          <w:szCs w:val="24"/>
+        </w:rPr>
+      </w:pPr>
+      <w:r>
+        <w:rPr>
+          <w:i/>
+          <w:sz w:val="24"/>
+          <w:szCs w:val="24"/>
+        </w:rPr>
+        <w:t xml:space="preserve">SQL&gt; </w:t>
+      </w:r>
+      <w:proofErr w:type="gramStart"/>
+      <w:r>
+        <w:rPr>
+          <w:i/>
+          <w:sz w:val="24"/>
+          <w:szCs w:val="24"/>
+        </w:rPr>
+        <w:t>SELECT  LOG</w:t>
+      </w:r>
+      <w:proofErr w:type="gramEnd"/>
+      <w:r>
+        <w:rPr>
+          <w:i/>
+          <w:sz w:val="24"/>
+          <w:szCs w:val="24"/>
+        </w:rPr>
+        <w:t xml:space="preserve">_MODE  FROM  </w:t>
+      </w:r>
+      <w:proofErr w:type="spellStart"/>
+      <w:r>
+        <w:rPr>
+          <w:i/>
+          <w:sz w:val="24"/>
+          <w:szCs w:val="24"/>
+        </w:rPr>
+        <w:t>v$database</w:t>
+      </w:r>
+      <w:proofErr w:type="spellEnd"/>
+      <w:r>
+        <w:rPr>
+          <w:i/>
+          <w:sz w:val="24"/>
+          <w:szCs w:val="24"/>
+        </w:rPr>
+        <w:t>;</w:t>
+      </w:r>
+    </w:p>
+    <w:p>
+      <w:pPr>
+        <w:pStyle w:val="ListParagraph"/>
+        <w:ind w:left="2880"/>
+        <w:rPr>
+          <w:i/>
+          <w:sz w:val="24"/>
+          <w:szCs w:val="24"/>
+        </w:rPr>
+      </w:pPr>
+      <w:r>
+        <w:rPr>
+          <w:i/>
+          <w:sz w:val="24"/>
+          <w:szCs w:val="24"/>
+        </w:rPr>
+        <w:t xml:space="preserve">          LOG_MODE</w:t>
+      </w:r>
+    </w:p>
+    <w:p>
+      <w:pPr>
+        <w:pStyle w:val="ListParagraph"/>
+        <w:ind w:left="2880"/>
+        <w:rPr>
+          <w:i/>
+          <w:sz w:val="24"/>
+          <w:szCs w:val="24"/>
+        </w:rPr>
+      </w:pPr>
+      <w:r>
+        <w:rPr>
+          <w:i/>
+          <w:sz w:val="24"/>
+          <w:szCs w:val="24"/>
+        </w:rPr>
+        <w:t xml:space="preserve">        ------------------</w:t>
+      </w:r>
+    </w:p>
+    <w:p>
+      <w:pPr>
+        <w:pStyle w:val="ListParagraph"/>
+        <w:ind w:left="2880"/>
+        <w:rPr>
+          <w:i/>
+          <w:sz w:val="24"/>
+          <w:szCs w:val="24"/>
+        </w:rPr>
+      </w:pPr>
+      <w:r>
+        <w:rPr>
+          <w:i/>
+          <w:sz w:val="24"/>
+          <w:szCs w:val="24"/>
+        </w:rPr>
+        <w:t xml:space="preserve">        NOARCHIVELOG</w:t>
+      </w:r>
+    </w:p>
+    <w:p>
+      <w:pPr>
+        <w:pStyle w:val="ListParagraph"/>
+        <w:ind w:left="2880"/>
+        <w:rPr>
+          <w:i/>
+          <w:sz w:val="24"/>
+          <w:szCs w:val="24"/>
+        </w:rPr>
+      </w:pPr>
+    </w:p>
+    <w:p>
+      <w:pPr>
+        <w:pStyle w:val="ListParagraph"/>
+        <w:numPr>
+          <w:ilvl w:val="0"/>
+          <w:numId w:val="25"/>
+        </w:numPr>
+        <w:rPr>
+          <w:sz w:val="24"/>
+          <w:szCs w:val="24"/>
+        </w:rPr>
+      </w:pPr>
+      <w:r>
+        <w:rPr>
+          <w:sz w:val="24"/>
+          <w:szCs w:val="24"/>
+        </w:rPr>
+        <w:t>Step-2</w:t>
+      </w:r>
+      <w:r>
+        <w:rPr>
+          <w:sz w:val="24"/>
+          <w:szCs w:val="24"/>
+        </w:rPr>
+        <w:t>:</w:t>
+      </w:r>
+      <w:r>
+        <w:rPr>
+          <w:sz w:val="24"/>
+          <w:szCs w:val="24"/>
+        </w:rPr>
+        <w:t xml:space="preserve"> Shutdown Database.</w:t>
+      </w:r>
+    </w:p>
+    <w:p>
+      <w:pPr>
+        <w:pStyle w:val="ListParagraph"/>
+        <w:ind w:left="2160" w:firstLine="720"/>
+        <w:rPr>
+          <w:i/>
+          <w:sz w:val="24"/>
+          <w:szCs w:val="24"/>
+        </w:rPr>
+      </w:pPr>
+      <w:r>
+        <w:rPr>
+          <w:i/>
+          <w:sz w:val="24"/>
+          <w:szCs w:val="24"/>
+        </w:rPr>
+        <w:t>SQL&gt; shutdown immediate</w:t>
+      </w:r>
+      <w:r>
+        <w:rPr>
+          <w:i/>
+          <w:sz w:val="24"/>
+          <w:szCs w:val="24"/>
+        </w:rPr>
+        <w:t>;</w:t>
+      </w:r>
+    </w:p>
+    <w:p>
+      <w:pPr>
+        <w:pStyle w:val="ListParagraph"/>
+        <w:ind w:left="2160" w:firstLine="720"/>
+        <w:rPr>
+          <w:i/>
+          <w:sz w:val="24"/>
+          <w:szCs w:val="24"/>
+        </w:rPr>
+      </w:pPr>
+    </w:p>
+    <w:p>
+      <w:pPr>
+        <w:pStyle w:val="ListParagraph"/>
+        <w:numPr>
+          <w:ilvl w:val="0"/>
+          <w:numId w:val="25"/>
+        </w:numPr>
+        <w:rPr>
+          <w:sz w:val="24"/>
+          <w:szCs w:val="24"/>
+        </w:rPr>
+      </w:pPr>
+      <w:r>
+        <w:rPr>
+          <w:sz w:val="24"/>
+          <w:szCs w:val="24"/>
+        </w:rPr>
+        <w:t>Step-3</w:t>
+      </w:r>
+      <w:r>
+        <w:rPr>
+          <w:sz w:val="24"/>
+          <w:szCs w:val="24"/>
+        </w:rPr>
+        <w:t>:</w:t>
+      </w:r>
+      <w:r>
+        <w:rPr>
+          <w:sz w:val="24"/>
+          <w:szCs w:val="24"/>
+        </w:rPr>
+        <w:t xml:space="preserve"> </w:t>
+      </w:r>
+      <w:r>
+        <w:rPr>
+          <w:sz w:val="24"/>
+          <w:szCs w:val="24"/>
+        </w:rPr>
+        <w:t xml:space="preserve"> After shutdown connect to sys user</w:t>
+      </w:r>
+      <w:r>
+        <w:rPr>
+          <w:sz w:val="24"/>
+          <w:szCs w:val="24"/>
+        </w:rPr>
+        <w:t>.</w:t>
+      </w:r>
+    </w:p>
+    <w:p>
+      <w:pPr>
+        <w:pStyle w:val="ListParagraph"/>
+        <w:ind w:left="2160" w:firstLine="720"/>
+        <w:rPr>
+          <w:i/>
+          <w:sz w:val="24"/>
+          <w:szCs w:val="24"/>
+        </w:rPr>
+      </w:pPr>
+      <w:r>
+        <w:rPr>
+          <w:i/>
+          <w:sz w:val="24"/>
+          <w:szCs w:val="24"/>
+        </w:rPr>
+        <w:t xml:space="preserve">SQL&gt; conn sys/sys123 as </w:t>
+      </w:r>
+      <w:proofErr w:type="spellStart"/>
+      <w:r>
+        <w:rPr>
+          <w:i/>
+          <w:sz w:val="24"/>
+          <w:szCs w:val="24"/>
+        </w:rPr>
+        <w:t>sysdba</w:t>
+      </w:r>
+      <w:proofErr w:type="spellEnd"/>
+      <w:r>
+        <w:rPr>
+          <w:i/>
+          <w:sz w:val="24"/>
+          <w:szCs w:val="24"/>
+        </w:rPr>
+        <w:t>;</w:t>
+      </w:r>
+    </w:p>
+    <w:p>
+      <w:pPr>
+        <w:pStyle w:val="ListParagraph"/>
+        <w:ind w:left="2160" w:firstLine="720"/>
+        <w:rPr>
+          <w:i/>
+          <w:sz w:val="24"/>
+          <w:szCs w:val="24"/>
+        </w:rPr>
+      </w:pPr>
+    </w:p>
+    <w:p>
+      <w:pPr>
+        <w:pStyle w:val="ListParagraph"/>
+        <w:numPr>
+          <w:ilvl w:val="0"/>
+          <w:numId w:val="25"/>
+        </w:numPr>
+        <w:rPr>
+          <w:sz w:val="24"/>
+          <w:szCs w:val="24"/>
+        </w:rPr>
+      </w:pPr>
+      <w:r>
+        <w:rPr>
+          <w:sz w:val="24"/>
+          <w:szCs w:val="24"/>
+        </w:rPr>
+        <w:t>Step-4</w:t>
+      </w:r>
+      <w:r>
+        <w:rPr>
+          <w:sz w:val="24"/>
+          <w:szCs w:val="24"/>
+        </w:rPr>
+        <w:t>:</w:t>
+      </w:r>
+      <w:r>
+        <w:rPr>
+          <w:sz w:val="24"/>
+          <w:szCs w:val="24"/>
+        </w:rPr>
+        <w:t xml:space="preserve"> Start database </w:t>
+      </w:r>
+      <w:r>
+        <w:rPr>
+          <w:sz w:val="24"/>
+          <w:szCs w:val="24"/>
+        </w:rPr>
+        <w:t>on</w:t>
+      </w:r>
+      <w:r>
+        <w:rPr>
+          <w:sz w:val="24"/>
+          <w:szCs w:val="24"/>
+        </w:rPr>
+        <w:t xml:space="preserve"> mount stage</w:t>
+      </w:r>
+      <w:r>
+        <w:rPr>
+          <w:sz w:val="24"/>
+          <w:szCs w:val="24"/>
+        </w:rPr>
+        <w:t>.</w:t>
+      </w:r>
+    </w:p>
+    <w:p>
+      <w:pPr>
+        <w:pStyle w:val="ListParagraph"/>
+        <w:ind w:left="2160" w:firstLine="720"/>
+        <w:rPr>
+          <w:i/>
+          <w:sz w:val="24"/>
+          <w:szCs w:val="24"/>
+        </w:rPr>
+      </w:pPr>
+      <w:r>
+        <w:rPr>
+          <w:i/>
+          <w:sz w:val="24"/>
+          <w:szCs w:val="24"/>
+        </w:rPr>
+        <w:t>SQL&gt; startup mount</w:t>
+      </w:r>
+      <w:r>
+        <w:rPr>
+          <w:i/>
+          <w:sz w:val="24"/>
+          <w:szCs w:val="24"/>
+        </w:rPr>
+        <w:t>;</w:t>
+      </w:r>
+    </w:p>
+    <w:p>
+      <w:pPr>
+        <w:pStyle w:val="ListParagraph"/>
+        <w:ind w:left="2160" w:firstLine="720"/>
+        <w:rPr>
+          <w:i/>
+          <w:sz w:val="24"/>
+          <w:szCs w:val="24"/>
+        </w:rPr>
+      </w:pPr>
+    </w:p>
+    <w:p>
+      <w:pPr>
+        <w:pStyle w:val="ListParagraph"/>
+        <w:numPr>
+          <w:ilvl w:val="0"/>
+          <w:numId w:val="25"/>
+        </w:numPr>
+        <w:rPr>
+          <w:sz w:val="24"/>
+          <w:szCs w:val="24"/>
+        </w:rPr>
+      </w:pPr>
+      <w:r>
+        <w:rPr>
+          <w:sz w:val="24"/>
+          <w:szCs w:val="24"/>
+        </w:rPr>
+        <w:t>Step-5</w:t>
+      </w:r>
+      <w:r>
+        <w:rPr>
+          <w:sz w:val="24"/>
+          <w:szCs w:val="24"/>
+        </w:rPr>
+        <w:t>:</w:t>
+      </w:r>
+      <w:r>
+        <w:rPr>
+          <w:sz w:val="24"/>
+          <w:szCs w:val="24"/>
+        </w:rPr>
+        <w:t xml:space="preserve"> Alter database on archive log mode</w:t>
+      </w:r>
+      <w:r>
+        <w:rPr>
+          <w:sz w:val="24"/>
+          <w:szCs w:val="24"/>
+        </w:rPr>
+        <w:t>.</w:t>
+      </w:r>
+    </w:p>
+    <w:p>
+      <w:pPr>
+        <w:pStyle w:val="ListParagraph"/>
+        <w:ind w:left="2160" w:firstLine="720"/>
+        <w:rPr>
+          <w:i/>
+          <w:sz w:val="24"/>
+          <w:szCs w:val="24"/>
+        </w:rPr>
+      </w:pPr>
+      <w:r>
+        <w:rPr>
+          <w:i/>
+          <w:sz w:val="24"/>
+          <w:szCs w:val="24"/>
+        </w:rPr>
+        <w:t xml:space="preserve">SQL&gt; alter database </w:t>
+      </w:r>
+      <w:proofErr w:type="spellStart"/>
+      <w:r>
+        <w:rPr>
+          <w:i/>
+          <w:sz w:val="24"/>
+          <w:szCs w:val="24"/>
+        </w:rPr>
+        <w:t>archivelog</w:t>
+      </w:r>
+      <w:proofErr w:type="spellEnd"/>
+      <w:r>
+        <w:rPr>
+          <w:i/>
+          <w:sz w:val="24"/>
+          <w:szCs w:val="24"/>
+        </w:rPr>
+        <w:t>;</w:t>
+      </w:r>
+    </w:p>
+    <w:p>
+      <w:pPr>
+        <w:pStyle w:val="ListParagraph"/>
+        <w:ind w:left="2160" w:firstLine="720"/>
+        <w:rPr>
+          <w:i/>
+          <w:sz w:val="24"/>
+          <w:szCs w:val="24"/>
+        </w:rPr>
+      </w:pPr>
+    </w:p>
+    <w:p>
+      <w:pPr>
+        <w:pStyle w:val="ListParagraph"/>
+        <w:numPr>
+          <w:ilvl w:val="0"/>
+          <w:numId w:val="25"/>
+        </w:numPr>
+        <w:rPr>
+          <w:sz w:val="24"/>
+          <w:szCs w:val="24"/>
+        </w:rPr>
+      </w:pPr>
+      <w:r>
+        <w:rPr>
+          <w:sz w:val="24"/>
+          <w:szCs w:val="24"/>
+        </w:rPr>
+        <w:t>Step-6</w:t>
+      </w:r>
+      <w:r>
+        <w:rPr>
+          <w:sz w:val="24"/>
+          <w:szCs w:val="24"/>
+        </w:rPr>
+        <w:t>:</w:t>
+      </w:r>
+      <w:r>
+        <w:rPr>
+          <w:sz w:val="24"/>
+          <w:szCs w:val="24"/>
+        </w:rPr>
+        <w:t xml:space="preserve"> Alter database on archive log mode</w:t>
+      </w:r>
+      <w:r>
+        <w:rPr>
+          <w:sz w:val="24"/>
+          <w:szCs w:val="24"/>
+        </w:rPr>
+        <w:t xml:space="preserve"> and check status</w:t>
+      </w:r>
+      <w:r>
+        <w:rPr>
+          <w:sz w:val="24"/>
+          <w:szCs w:val="24"/>
+        </w:rPr>
+        <w:t>.</w:t>
+      </w:r>
+    </w:p>
+    <w:p>
+      <w:pPr>
+        <w:pStyle w:val="ListParagraph"/>
+        <w:ind w:left="2160" w:firstLine="720"/>
+        <w:rPr>
+          <w:i/>
+          <w:sz w:val="24"/>
+          <w:szCs w:val="24"/>
+        </w:rPr>
+      </w:pPr>
+      <w:r>
+        <w:rPr>
+          <w:i/>
+          <w:sz w:val="24"/>
+          <w:szCs w:val="24"/>
+        </w:rPr>
+        <w:t xml:space="preserve">SQL&gt; alter database </w:t>
+      </w:r>
+      <w:proofErr w:type="spellStart"/>
+      <w:r>
+        <w:rPr>
+          <w:i/>
+          <w:sz w:val="24"/>
+          <w:szCs w:val="24"/>
+        </w:rPr>
+        <w:t>archivelog</w:t>
+      </w:r>
+      <w:proofErr w:type="spellEnd"/>
+      <w:r>
+        <w:rPr>
+          <w:i/>
+          <w:sz w:val="24"/>
+          <w:szCs w:val="24"/>
+        </w:rPr>
+        <w:t>;</w:t>
+      </w:r>
+    </w:p>
+    <w:p>
+      <w:pPr>
+        <w:pStyle w:val="ListParagraph"/>
+        <w:ind w:left="2160" w:firstLine="720"/>
+        <w:rPr>
+          <w:i/>
+          <w:sz w:val="24"/>
+          <w:szCs w:val="24"/>
+        </w:rPr>
+      </w:pPr>
+      <w:r>
+        <w:rPr>
+          <w:i/>
+          <w:sz w:val="24"/>
+          <w:szCs w:val="24"/>
+        </w:rPr>
+        <w:t xml:space="preserve">SQL&gt; select </w:t>
+      </w:r>
+      <w:proofErr w:type="spellStart"/>
+      <w:r>
+        <w:rPr>
+          <w:i/>
+          <w:sz w:val="24"/>
+          <w:szCs w:val="24"/>
+        </w:rPr>
+        <w:t>log_mode</w:t>
+      </w:r>
+      <w:proofErr w:type="spellEnd"/>
+      <w:r>
+        <w:rPr>
+          <w:i/>
+          <w:sz w:val="24"/>
+          <w:szCs w:val="24"/>
+        </w:rPr>
+        <w:t xml:space="preserve"> from </w:t>
+      </w:r>
+      <w:proofErr w:type="spellStart"/>
+      <w:r>
+        <w:rPr>
+          <w:i/>
+          <w:sz w:val="24"/>
+          <w:szCs w:val="24"/>
+        </w:rPr>
+        <w:t>v$database</w:t>
+      </w:r>
+      <w:proofErr w:type="spellEnd"/>
+      <w:r>
+        <w:rPr>
+          <w:i/>
+          <w:sz w:val="24"/>
+          <w:szCs w:val="24"/>
+        </w:rPr>
+        <w:t>;</w:t>
+      </w:r>
+    </w:p>
+    <w:p>
+      <w:pPr>
+        <w:pStyle w:val="ListParagraph"/>
+        <w:ind w:left="2880" w:firstLine="720"/>
+        <w:rPr>
+          <w:i/>
+          <w:sz w:val="24"/>
+          <w:szCs w:val="24"/>
+        </w:rPr>
+      </w:pPr>
+      <w:r>
+        <w:rPr>
+          <w:i/>
+          <w:sz w:val="24"/>
+          <w:szCs w:val="24"/>
+        </w:rPr>
+        <w:t>LOG_MODE</w:t>
+      </w:r>
+    </w:p>
+    <w:p>
+      <w:pPr>
+        <w:pStyle w:val="ListParagraph"/>
+        <w:ind w:left="2880" w:firstLine="720"/>
+        <w:rPr>
+          <w:i/>
+          <w:sz w:val="24"/>
+          <w:szCs w:val="24"/>
+        </w:rPr>
+      </w:pPr>
+      <w:r>
+        <w:rPr>
+          <w:i/>
+          <w:sz w:val="24"/>
+          <w:szCs w:val="24"/>
+        </w:rPr>
+        <w:t>------------------</w:t>
+      </w:r>
+    </w:p>
+    <w:p>
+      <w:pPr>
+        <w:pStyle w:val="ListParagraph"/>
+        <w:ind w:left="2880" w:firstLine="720"/>
+        <w:rPr>
+          <w:i/>
+          <w:sz w:val="24"/>
+          <w:szCs w:val="24"/>
+        </w:rPr>
+      </w:pPr>
+      <w:r>
+        <w:rPr>
+          <w:i/>
+          <w:sz w:val="24"/>
+          <w:szCs w:val="24"/>
+        </w:rPr>
+        <w:t>ARCHIVELOG</w:t>
+      </w:r>
+    </w:p>
+    <w:p>
+      <w:pPr>
+        <w:pStyle w:val="ListParagraph"/>
+        <w:ind w:left="2160" w:firstLine="720"/>
+        <w:rPr>
+          <w:i/>
+          <w:sz w:val="24"/>
+          <w:szCs w:val="24"/>
+        </w:rPr>
+      </w:pPr>
+      <w:r>
+        <w:rPr>
+          <w:i/>
+          <w:sz w:val="24"/>
+          <w:szCs w:val="24"/>
+        </w:rPr>
+        <w:t xml:space="preserve">SQL&gt; </w:t>
+      </w:r>
+      <w:r>
+        <w:rPr>
+          <w:i/>
+          <w:sz w:val="24"/>
+          <w:szCs w:val="24"/>
+        </w:rPr>
+        <w:t>archive</w:t>
+      </w:r>
+      <w:r>
+        <w:rPr>
+          <w:i/>
+          <w:sz w:val="24"/>
+          <w:szCs w:val="24"/>
+        </w:rPr>
+        <w:t xml:space="preserve"> </w:t>
+      </w:r>
+      <w:r>
+        <w:rPr>
+          <w:i/>
+          <w:sz w:val="24"/>
+          <w:szCs w:val="24"/>
+        </w:rPr>
+        <w:t>log</w:t>
+      </w:r>
+      <w:r>
+        <w:rPr>
+          <w:i/>
+          <w:sz w:val="24"/>
+          <w:szCs w:val="24"/>
+        </w:rPr>
+        <w:t xml:space="preserve"> list</w:t>
+      </w:r>
+      <w:r>
+        <w:rPr>
+          <w:i/>
+          <w:sz w:val="24"/>
+          <w:szCs w:val="24"/>
+        </w:rPr>
+        <w:t>;</w:t>
+      </w:r>
+    </w:p>
+    <w:p>
+      <w:pPr>
+        <w:pStyle w:val="ListParagraph"/>
+        <w:ind w:left="2160" w:firstLine="720"/>
+        <w:rPr>
+          <w:i/>
+          <w:sz w:val="24"/>
+          <w:szCs w:val="24"/>
+        </w:rPr>
+      </w:pPr>
+    </w:p>
+    <w:p>
+      <w:pPr>
+        <w:pStyle w:val="ListParagraph"/>
+        <w:numPr>
+          <w:ilvl w:val="0"/>
+          <w:numId w:val="25"/>
+        </w:numPr>
+        <w:rPr>
+          <w:sz w:val="24"/>
+          <w:szCs w:val="24"/>
+        </w:rPr>
+      </w:pPr>
+      <w:r>
+        <w:rPr>
+          <w:sz w:val="24"/>
+          <w:szCs w:val="24"/>
+        </w:rPr>
+        <w:t>Step-7</w:t>
+      </w:r>
+      <w:r>
+        <w:rPr>
+          <w:sz w:val="24"/>
+          <w:szCs w:val="24"/>
+        </w:rPr>
+        <w:t>:</w:t>
+      </w:r>
+      <w:r>
+        <w:rPr>
+          <w:sz w:val="24"/>
+          <w:szCs w:val="24"/>
+        </w:rPr>
+        <w:t xml:space="preserve"> Now open database</w:t>
+      </w:r>
+      <w:r>
+        <w:rPr>
+          <w:sz w:val="24"/>
+          <w:szCs w:val="24"/>
+        </w:rPr>
+        <w:t>.</w:t>
+      </w:r>
+    </w:p>
+    <w:p>
+      <w:pPr>
+        <w:pStyle w:val="ListParagraph"/>
+        <w:ind w:left="2160" w:firstLine="720"/>
+        <w:rPr>
+          <w:i/>
+          <w:sz w:val="24"/>
+          <w:szCs w:val="24"/>
+        </w:rPr>
+      </w:pPr>
+      <w:r>
+        <w:rPr>
+          <w:i/>
+          <w:sz w:val="24"/>
+          <w:szCs w:val="24"/>
+        </w:rPr>
+        <w:t>SQL&gt; alter database open</w:t>
+      </w:r>
+      <w:r>
+        <w:rPr>
+          <w:i/>
+          <w:sz w:val="24"/>
+          <w:szCs w:val="24"/>
+        </w:rPr>
+        <w:t>;</w:t>
+      </w:r>
+    </w:p>
+    <w:p>
+      <w:pPr>
+        <w:rPr>
+          <w:i/>
+          <w:sz w:val="24"/>
+          <w:szCs w:val="24"/>
+        </w:rPr>
+      </w:pPr>
+    </w:p>
+    <w:p>
+      <w:pPr>
+        <w:rPr>
+          <w:i/>
+          <w:sz w:val="24"/>
+          <w:szCs w:val="24"/>
+        </w:rPr>
+      </w:pPr>
+    </w:p>
+    <w:p>
+      <w:pPr>
+        <w:rPr>
+          <w:i/>
+          <w:sz w:val="24"/>
+          <w:szCs w:val="24"/>
+        </w:rPr>
+      </w:pPr>
+    </w:p>
+    <w:p>
+      <w:pPr>
+        <w:rPr>
+          <w:i/>
+          <w:sz w:val="24"/>
+          <w:szCs w:val="24"/>
+        </w:rPr>
+      </w:pPr>
+    </w:p>
+    <w:p>
+      <w:pPr>
+        <w:rPr>
+          <w:i/>
+          <w:sz w:val="24"/>
+          <w:szCs w:val="24"/>
+        </w:rPr>
+      </w:pPr>
+    </w:p>
+    <w:p>
+      <w:pPr>
+        <w:rPr>
+          <w:i/>
+          <w:sz w:val="24"/>
+          <w:szCs w:val="24"/>
+        </w:rPr>
+      </w:pPr>
+    </w:p>
+    <w:p>
+      <w:pPr>
+        <w:rPr>
+          <w:i/>
+          <w:sz w:val="24"/>
+          <w:szCs w:val="24"/>
+        </w:rPr>
+      </w:pPr>
+    </w:p>
+    <w:p>
+      <w:pPr>
+        <w:pStyle w:val="ListParagraph"/>
+        <w:numPr>
+          <w:ilvl w:val="0"/>
+          <w:numId w:val="12"/>
+        </w:numPr>
+        <w:rPr>
+          <w:b/>
+          <w:color w:val="0070C0"/>
+          <w:sz w:val="24"/>
+          <w:szCs w:val="24"/>
+        </w:rPr>
+      </w:pPr>
+      <w:proofErr w:type="spellStart"/>
+      <w:r>
+        <w:rPr>
+          <w:b/>
+          <w:color w:val="0070C0"/>
+          <w:sz w:val="24"/>
+          <w:szCs w:val="24"/>
+        </w:rPr>
+        <w:lastRenderedPageBreak/>
+        <w:t>Debezium</w:t>
+      </w:r>
+      <w:proofErr w:type="spellEnd"/>
+      <w:r>
+        <w:rPr>
+          <w:b/>
+          <w:color w:val="0070C0"/>
+          <w:sz w:val="24"/>
+          <w:szCs w:val="24"/>
+        </w:rPr>
+        <w:t xml:space="preserve"> source connector setup</w:t>
+      </w:r>
+      <w:r>
+        <w:rPr>
+          <w:b/>
+          <w:color w:val="0070C0"/>
+          <w:sz w:val="24"/>
+          <w:szCs w:val="24"/>
+        </w:rPr>
+        <w:t xml:space="preserve"> (Oracle CDC)</w:t>
+      </w:r>
+      <w:r>
+        <w:rPr>
+          <w:b/>
+          <w:color w:val="0070C0"/>
+          <w:sz w:val="24"/>
+          <w:szCs w:val="24"/>
+        </w:rPr>
+        <w:t>:</w:t>
+      </w:r>
+    </w:p>
+    <w:p>
+      <w:pPr>
+        <w:pStyle w:val="ListParagraph"/>
+        <w:ind w:left="1440"/>
+        <w:rPr>
+          <w:b/>
+          <w:color w:val="0070C0"/>
+          <w:sz w:val="24"/>
+          <w:szCs w:val="24"/>
+        </w:rPr>
+      </w:pPr>
+    </w:p>
+    <w:p>
+      <w:pPr>
+        <w:pStyle w:val="ListParagraph"/>
+        <w:numPr>
+          <w:ilvl w:val="0"/>
+          <w:numId w:val="33"/>
+        </w:numPr>
+        <w:rPr>
+          <w:sz w:val="24"/>
+          <w:szCs w:val="24"/>
+        </w:rPr>
+      </w:pPr>
+      <w:r>
+        <w:rPr>
+          <w:sz w:val="24"/>
+          <w:szCs w:val="24"/>
+        </w:rPr>
+        <w:t xml:space="preserve">Download </w:t>
+      </w:r>
+      <w:proofErr w:type="spellStart"/>
+      <w:r>
+        <w:rPr>
+          <w:sz w:val="24"/>
+          <w:szCs w:val="24"/>
+        </w:rPr>
+        <w:t>debezium</w:t>
+      </w:r>
+      <w:proofErr w:type="spellEnd"/>
+      <w:r>
+        <w:rPr>
+          <w:sz w:val="24"/>
+          <w:szCs w:val="24"/>
+        </w:rPr>
+        <w:t xml:space="preserve"> source connector: </w:t>
+      </w:r>
+    </w:p>
+    <w:p>
+      <w:pPr>
+        <w:pStyle w:val="ListParagraph"/>
+        <w:ind w:left="3600"/>
+        <w:rPr>
+          <w:sz w:val="24"/>
+          <w:szCs w:val="24"/>
+        </w:rPr>
+      </w:pPr>
+      <w:r>
+        <w:rPr>
+          <w:sz w:val="24"/>
+          <w:szCs w:val="24"/>
+        </w:rPr>
+        <w:t xml:space="preserve">Link: </w:t>
+      </w:r>
+      <w:hyperlink r:id="rId14" w:history="1">
+        <w:r>
+          <w:rPr>
+            <w:rStyle w:val="Hyperlink"/>
+            <w:sz w:val="24"/>
+            <w:szCs w:val="24"/>
+          </w:rPr>
+          <w:t>https://debezium.io/releases/1.9/</w:t>
+        </w:r>
+      </w:hyperlink>
+    </w:p>
+    <w:p>
+      <w:pPr>
+        <w:pStyle w:val="ListParagraph"/>
+        <w:ind w:left="3600"/>
+        <w:rPr>
+          <w:sz w:val="24"/>
+          <w:szCs w:val="24"/>
+        </w:rPr>
+      </w:pPr>
+    </w:p>
+    <w:p>
+      <w:pPr>
+        <w:pStyle w:val="ListParagraph"/>
+        <w:numPr>
+          <w:ilvl w:val="0"/>
+          <w:numId w:val="33"/>
+        </w:numPr>
+        <w:rPr>
+          <w:sz w:val="24"/>
+          <w:szCs w:val="24"/>
+        </w:rPr>
+      </w:pPr>
+      <w:r>
+        <w:rPr>
+          <w:sz w:val="24"/>
+          <w:szCs w:val="24"/>
+        </w:rPr>
+        <w:t xml:space="preserve">Unzip the </w:t>
+      </w:r>
+      <w:proofErr w:type="spellStart"/>
+      <w:r>
+        <w:rPr>
+          <w:sz w:val="24"/>
+          <w:szCs w:val="24"/>
+        </w:rPr>
+        <w:t>debezium</w:t>
+      </w:r>
+      <w:proofErr w:type="spellEnd"/>
+      <w:r>
+        <w:rPr>
+          <w:sz w:val="24"/>
+          <w:szCs w:val="24"/>
+        </w:rPr>
+        <w:t xml:space="preserve"> file and paste in location path</w:t>
+      </w:r>
+      <w:r>
+        <w:rPr>
+          <w:sz w:val="24"/>
+          <w:szCs w:val="24"/>
+        </w:rPr>
+        <w:t xml:space="preserve">: </w:t>
+      </w:r>
+    </w:p>
+    <w:p>
+      <w:pPr>
+        <w:pStyle w:val="ListParagraph"/>
+        <w:ind w:left="3600"/>
+        <w:rPr>
+          <w:sz w:val="24"/>
+          <w:szCs w:val="24"/>
+        </w:rPr>
+      </w:pPr>
+      <w:r>
+        <w:rPr>
+          <w:sz w:val="24"/>
+          <w:szCs w:val="24"/>
+        </w:rPr>
+        <w:t xml:space="preserve">Path: </w:t>
+      </w:r>
+      <w:r>
+        <w:rPr>
+          <w:sz w:val="24"/>
+          <w:szCs w:val="24"/>
+        </w:rPr>
+        <w:t>/kafkaNode-1/kafka_2.13-3.3.1/plugins</w:t>
+      </w:r>
+    </w:p>
+    <w:p>
+      <w:pPr>
+        <w:pStyle w:val="ListParagraph"/>
+        <w:ind w:left="3600"/>
+        <w:rPr>
+          <w:sz w:val="24"/>
+          <w:szCs w:val="24"/>
+        </w:rPr>
+      </w:pPr>
+    </w:p>
+    <w:p>
+      <w:pPr>
+        <w:pStyle w:val="ListParagraph"/>
+        <w:numPr>
+          <w:ilvl w:val="0"/>
+          <w:numId w:val="33"/>
+        </w:numPr>
+        <w:rPr>
+          <w:sz w:val="24"/>
+          <w:szCs w:val="24"/>
+        </w:rPr>
+      </w:pPr>
+      <w:r>
+        <w:rPr>
+          <w:sz w:val="24"/>
+          <w:szCs w:val="24"/>
+        </w:rPr>
+        <w:t xml:space="preserve">Download </w:t>
+      </w:r>
+      <w:proofErr w:type="spellStart"/>
+      <w:r>
+        <w:rPr>
+          <w:sz w:val="24"/>
+          <w:szCs w:val="24"/>
+        </w:rPr>
+        <w:t>j</w:t>
+      </w:r>
+      <w:r>
+        <w:rPr>
+          <w:sz w:val="24"/>
+          <w:szCs w:val="24"/>
+        </w:rPr>
+        <w:t>dbc</w:t>
+      </w:r>
+      <w:proofErr w:type="spellEnd"/>
+      <w:r>
+        <w:rPr>
+          <w:sz w:val="24"/>
+          <w:szCs w:val="24"/>
+        </w:rPr>
+        <w:t xml:space="preserve"> driver</w:t>
+      </w:r>
+      <w:r>
+        <w:rPr>
+          <w:sz w:val="24"/>
+          <w:szCs w:val="24"/>
+        </w:rPr>
+        <w:t xml:space="preserve">: </w:t>
+      </w:r>
+    </w:p>
+    <w:p>
+      <w:pPr>
+        <w:pStyle w:val="ListParagraph"/>
+        <w:ind w:left="3600"/>
+        <w:rPr>
+          <w:sz w:val="24"/>
+          <w:szCs w:val="24"/>
+        </w:rPr>
+      </w:pPr>
+      <w:r>
+        <w:rPr>
+          <w:sz w:val="24"/>
+          <w:szCs w:val="24"/>
+        </w:rPr>
+        <w:t>Type</w:t>
+      </w:r>
+      <w:r>
+        <w:rPr>
+          <w:sz w:val="24"/>
+          <w:szCs w:val="24"/>
+        </w:rPr>
+        <w:t>:</w:t>
+      </w:r>
+      <w:r>
+        <w:rPr>
+          <w:sz w:val="24"/>
+          <w:szCs w:val="24"/>
+        </w:rPr>
+        <w:t xml:space="preserve"> ojdbc8</w:t>
+      </w:r>
+    </w:p>
+    <w:p>
+      <w:pPr>
+        <w:pStyle w:val="ListParagraph"/>
+        <w:ind w:left="3600"/>
+        <w:rPr>
+          <w:sz w:val="24"/>
+          <w:szCs w:val="24"/>
+        </w:rPr>
+      </w:pPr>
+      <w:r>
+        <w:rPr>
+          <w:sz w:val="24"/>
+          <w:szCs w:val="24"/>
+        </w:rPr>
+        <w:t>Version: ojdbc8-21.1.0.0</w:t>
+      </w:r>
+      <w:r>
+        <w:rPr>
+          <w:sz w:val="24"/>
+          <w:szCs w:val="24"/>
+        </w:rPr>
+        <w:t>.jar</w:t>
+      </w:r>
+      <w:r>
+        <w:rPr>
+          <w:sz w:val="24"/>
+          <w:szCs w:val="24"/>
+        </w:rPr>
+        <w:t xml:space="preserve"> (based on installed database version </w:t>
+      </w:r>
+      <w:proofErr w:type="spellStart"/>
+      <w:r>
+        <w:rPr>
+          <w:sz w:val="24"/>
+          <w:szCs w:val="24"/>
+        </w:rPr>
+        <w:t>i.e</w:t>
+      </w:r>
+      <w:proofErr w:type="spellEnd"/>
+      <w:r>
+        <w:rPr>
+          <w:sz w:val="24"/>
+          <w:szCs w:val="24"/>
+        </w:rPr>
+        <w:t xml:space="preserve"> – </w:t>
+      </w:r>
+      <w:r>
+        <w:rPr>
+          <w:sz w:val="24"/>
+          <w:szCs w:val="24"/>
+        </w:rPr>
+        <w:t xml:space="preserve">oracle </w:t>
+      </w:r>
+      <w:r>
+        <w:rPr>
+          <w:sz w:val="24"/>
+          <w:szCs w:val="24"/>
+        </w:rPr>
+        <w:t>21c)</w:t>
+      </w:r>
+    </w:p>
+    <w:p>
+      <w:pPr>
+        <w:pStyle w:val="ListParagraph"/>
+        <w:ind w:left="3600"/>
+        <w:rPr>
+          <w:sz w:val="24"/>
+          <w:szCs w:val="24"/>
+        </w:rPr>
+      </w:pPr>
+    </w:p>
+    <w:p>
+      <w:pPr>
+        <w:pStyle w:val="ListParagraph"/>
+        <w:numPr>
+          <w:ilvl w:val="0"/>
+          <w:numId w:val="33"/>
+        </w:numPr>
+        <w:rPr>
+          <w:sz w:val="24"/>
+          <w:szCs w:val="24"/>
+        </w:rPr>
+      </w:pPr>
+      <w:r>
+        <w:rPr>
+          <w:sz w:val="24"/>
+          <w:szCs w:val="24"/>
+        </w:rPr>
+        <w:t>Copy and P</w:t>
+      </w:r>
+      <w:r>
+        <w:rPr>
+          <w:sz w:val="24"/>
+          <w:szCs w:val="24"/>
+        </w:rPr>
+        <w:t>aste</w:t>
+      </w:r>
+      <w:r>
+        <w:rPr>
+          <w:sz w:val="24"/>
+          <w:szCs w:val="24"/>
+        </w:rPr>
+        <w:t xml:space="preserve"> this ojdbc8-21.1.0.0.jar file</w:t>
+      </w:r>
+      <w:r>
+        <w:rPr>
+          <w:sz w:val="24"/>
+          <w:szCs w:val="24"/>
+        </w:rPr>
+        <w:t xml:space="preserve"> in location path</w:t>
+      </w:r>
+      <w:r>
+        <w:rPr>
+          <w:sz w:val="24"/>
+          <w:szCs w:val="24"/>
+        </w:rPr>
+        <w:t xml:space="preserve">: </w:t>
+      </w:r>
+    </w:p>
+    <w:p>
+      <w:pPr>
+        <w:pStyle w:val="ListParagraph"/>
+        <w:ind w:left="3600"/>
+        <w:rPr>
+          <w:sz w:val="24"/>
+          <w:szCs w:val="24"/>
+        </w:rPr>
+      </w:pPr>
+      <w:r>
+        <w:rPr>
+          <w:sz w:val="24"/>
+          <w:szCs w:val="24"/>
+        </w:rPr>
+        <w:t xml:space="preserve">Path: </w:t>
+      </w:r>
+      <w:r>
+        <w:rPr>
+          <w:sz w:val="24"/>
+          <w:szCs w:val="24"/>
+        </w:rPr>
+        <w:t>/kafkaNode-1/kafka_2.13-3.3.1/plugins/</w:t>
+      </w:r>
+      <w:proofErr w:type="spellStart"/>
+      <w:r>
+        <w:rPr>
+          <w:sz w:val="24"/>
+          <w:szCs w:val="24"/>
+        </w:rPr>
+        <w:t>debezium</w:t>
+      </w:r>
+      <w:proofErr w:type="spellEnd"/>
+      <w:r>
+        <w:rPr>
+          <w:sz w:val="24"/>
+          <w:szCs w:val="24"/>
+        </w:rPr>
+        <w:t>-connector-oracle</w:t>
+      </w:r>
+    </w:p>
+    <w:p>
+      <w:pPr>
+        <w:pStyle w:val="ListParagraph"/>
+        <w:ind w:left="3600"/>
+        <w:rPr>
+          <w:sz w:val="24"/>
+          <w:szCs w:val="24"/>
+        </w:rPr>
+      </w:pPr>
+    </w:p>
+    <w:p>
+      <w:pPr>
+        <w:pStyle w:val="ListParagraph"/>
+        <w:numPr>
+          <w:ilvl w:val="0"/>
+          <w:numId w:val="12"/>
+        </w:numPr>
+        <w:rPr>
+          <w:b/>
+          <w:color w:val="0070C0"/>
+          <w:sz w:val="24"/>
+          <w:szCs w:val="24"/>
+        </w:rPr>
+      </w:pPr>
+      <w:r>
+        <w:rPr>
+          <w:b/>
+          <w:color w:val="0070C0"/>
+          <w:sz w:val="24"/>
+          <w:szCs w:val="24"/>
+        </w:rPr>
+        <w:t>Connector</w:t>
+      </w:r>
+      <w:r>
+        <w:rPr>
+          <w:b/>
+          <w:color w:val="0070C0"/>
+          <w:sz w:val="24"/>
+          <w:szCs w:val="24"/>
+        </w:rPr>
+        <w:t xml:space="preserve"> starter</w:t>
+      </w:r>
+      <w:r>
+        <w:rPr>
+          <w:b/>
+          <w:color w:val="0070C0"/>
+          <w:sz w:val="24"/>
+          <w:szCs w:val="24"/>
+        </w:rPr>
+        <w:t xml:space="preserve"> file setup</w:t>
+      </w:r>
+      <w:r>
+        <w:rPr>
+          <w:b/>
+          <w:color w:val="0070C0"/>
+          <w:sz w:val="24"/>
+          <w:szCs w:val="24"/>
+        </w:rPr>
+        <w:t>:</w:t>
+      </w:r>
+    </w:p>
+    <w:p>
+      <w:pPr>
+        <w:pStyle w:val="ListParagraph"/>
+        <w:ind w:left="1440"/>
+        <w:rPr>
+          <w:b/>
+          <w:color w:val="0070C0"/>
+          <w:sz w:val="24"/>
+          <w:szCs w:val="24"/>
+        </w:rPr>
+      </w:pPr>
+    </w:p>
+    <w:p>
+      <w:pPr>
+        <w:pStyle w:val="ListParagraph"/>
+        <w:numPr>
+          <w:ilvl w:val="0"/>
+          <w:numId w:val="34"/>
+        </w:numPr>
+        <w:rPr>
+          <w:sz w:val="24"/>
+          <w:szCs w:val="24"/>
+        </w:rPr>
+      </w:pPr>
+      <w:r>
+        <w:rPr>
+          <w:sz w:val="24"/>
+          <w:szCs w:val="24"/>
+        </w:rPr>
+        <w:t xml:space="preserve">Go to </w:t>
+      </w:r>
+      <w:r>
+        <w:rPr>
+          <w:sz w:val="24"/>
+          <w:szCs w:val="24"/>
+        </w:rPr>
+        <w:t>location path</w:t>
+      </w:r>
+      <w:r>
+        <w:rPr>
+          <w:sz w:val="24"/>
+          <w:szCs w:val="24"/>
+        </w:rPr>
+        <w:t xml:space="preserve"> “</w:t>
+      </w:r>
+      <w:r>
+        <w:rPr>
+          <w:sz w:val="24"/>
+          <w:szCs w:val="24"/>
+        </w:rPr>
+        <w:t>/kafkaNode-1/kafka_2.13-3.3.1/</w:t>
+      </w:r>
+      <w:proofErr w:type="spellStart"/>
+      <w:r>
+        <w:rPr>
+          <w:sz w:val="24"/>
+          <w:szCs w:val="24"/>
+        </w:rPr>
+        <w:t>config</w:t>
+      </w:r>
+      <w:proofErr w:type="spellEnd"/>
+      <w:r>
+        <w:rPr>
+          <w:sz w:val="24"/>
+          <w:szCs w:val="24"/>
+        </w:rPr>
+        <w:t>” and edit connector</w:t>
+      </w:r>
+      <w:r>
+        <w:rPr>
+          <w:sz w:val="24"/>
+          <w:szCs w:val="24"/>
+        </w:rPr>
+        <w:t xml:space="preserve"> starter</w:t>
+      </w:r>
+      <w:r>
+        <w:rPr>
+          <w:sz w:val="24"/>
+          <w:szCs w:val="24"/>
+        </w:rPr>
+        <w:t xml:space="preserve"> file named “</w:t>
+      </w:r>
+      <w:r>
+        <w:rPr>
+          <w:sz w:val="24"/>
+          <w:szCs w:val="24"/>
+        </w:rPr>
+        <w:t>connect-</w:t>
+      </w:r>
+      <w:proofErr w:type="spellStart"/>
+      <w:r>
+        <w:rPr>
+          <w:sz w:val="24"/>
+          <w:szCs w:val="24"/>
+        </w:rPr>
+        <w:t>standalone.properties</w:t>
+      </w:r>
+      <w:proofErr w:type="spellEnd"/>
+      <w:r>
+        <w:rPr>
+          <w:sz w:val="24"/>
+          <w:szCs w:val="24"/>
+        </w:rPr>
+        <w:t>”</w:t>
+      </w:r>
+    </w:p>
+    <w:p>
+      <w:pPr>
+        <w:pStyle w:val="ListParagraph"/>
+        <w:ind w:left="2880"/>
+        <w:rPr>
+          <w:sz w:val="24"/>
+          <w:szCs w:val="24"/>
+        </w:rPr>
+      </w:pPr>
+    </w:p>
+    <w:p>
+      <w:pPr>
+        <w:pStyle w:val="ListParagraph"/>
+        <w:numPr>
+          <w:ilvl w:val="0"/>
+          <w:numId w:val="34"/>
+        </w:numPr>
+        <w:rPr>
+          <w:sz w:val="24"/>
+          <w:szCs w:val="24"/>
+        </w:rPr>
+      </w:pPr>
+      <w:r>
+        <w:rPr>
+          <w:sz w:val="24"/>
+          <w:szCs w:val="24"/>
+        </w:rPr>
+        <w:t xml:space="preserve">Configuration – </w:t>
+      </w:r>
+    </w:p>
+    <w:p>
+      <w:pPr>
+        <w:pStyle w:val="ListParagraph"/>
+        <w:ind w:left="2880"/>
+        <w:rPr>
+          <w:sz w:val="24"/>
+          <w:szCs w:val="24"/>
+        </w:rPr>
+      </w:pPr>
+      <w:r>
+        <w:rPr>
+          <w:sz w:val="24"/>
+          <w:szCs w:val="24"/>
+        </w:rPr>
+        <w:t>bootstrap.servers=10.11.200.109:9092</w:t>
+      </w:r>
+      <w:proofErr w:type="gramStart"/>
+      <w:r>
+        <w:rPr>
+          <w:sz w:val="24"/>
+          <w:szCs w:val="24"/>
+        </w:rPr>
+        <w:t>,10.11.200.109:9093,10.11.200.109:9094</w:t>
+      </w:r>
+      <w:proofErr w:type="gramEnd"/>
+    </w:p>
+    <w:p>
+      <w:pPr>
+        <w:pStyle w:val="ListParagraph"/>
+        <w:ind w:left="2880"/>
+        <w:rPr>
+          <w:sz w:val="24"/>
+          <w:szCs w:val="24"/>
+        </w:rPr>
+      </w:pPr>
+      <w:proofErr w:type="spellStart"/>
+      <w:r>
+        <w:rPr>
+          <w:sz w:val="24"/>
+          <w:szCs w:val="24"/>
+        </w:rPr>
+        <w:t>key.converter</w:t>
+      </w:r>
+      <w:proofErr w:type="spellEnd"/>
+      <w:r>
+        <w:rPr>
+          <w:sz w:val="24"/>
+          <w:szCs w:val="24"/>
+        </w:rPr>
+        <w:t>=</w:t>
+      </w:r>
+      <w:proofErr w:type="spellStart"/>
+      <w:r>
+        <w:rPr>
+          <w:sz w:val="24"/>
+          <w:szCs w:val="24"/>
+        </w:rPr>
+        <w:t>org.apache.kafka.connect.json.JsonConverter</w:t>
+      </w:r>
+      <w:proofErr w:type="spellEnd"/>
+    </w:p>
+    <w:p>
+      <w:pPr>
+        <w:pStyle w:val="ListParagraph"/>
+        <w:ind w:left="2880"/>
+        <w:rPr>
+          <w:sz w:val="24"/>
+          <w:szCs w:val="24"/>
+        </w:rPr>
+      </w:pPr>
+      <w:proofErr w:type="spellStart"/>
+      <w:r>
+        <w:rPr>
+          <w:sz w:val="24"/>
+          <w:szCs w:val="24"/>
+        </w:rPr>
+        <w:t>value.converter</w:t>
+      </w:r>
+      <w:proofErr w:type="spellEnd"/>
+      <w:r>
+        <w:rPr>
+          <w:sz w:val="24"/>
+          <w:szCs w:val="24"/>
+        </w:rPr>
+        <w:t>=</w:t>
+      </w:r>
+      <w:proofErr w:type="spellStart"/>
+      <w:r>
+        <w:rPr>
+          <w:sz w:val="24"/>
+          <w:szCs w:val="24"/>
+        </w:rPr>
+        <w:t>org.apache.kafka.connect.json.JsonConverter</w:t>
+      </w:r>
+      <w:proofErr w:type="spellEnd"/>
+    </w:p>
+    <w:p>
+      <w:pPr>
+        <w:pStyle w:val="ListParagraph"/>
+        <w:ind w:left="2880"/>
+        <w:rPr>
+          <w:sz w:val="24"/>
+          <w:szCs w:val="24"/>
+        </w:rPr>
+      </w:pPr>
+      <w:proofErr w:type="spellStart"/>
+      <w:r>
+        <w:rPr>
+          <w:sz w:val="24"/>
+          <w:szCs w:val="24"/>
+        </w:rPr>
+        <w:t>key.converter.schemas.enable</w:t>
+      </w:r>
+      <w:proofErr w:type="spellEnd"/>
+      <w:r>
+        <w:rPr>
+          <w:sz w:val="24"/>
+          <w:szCs w:val="24"/>
+        </w:rPr>
+        <w:t>=true</w:t>
+      </w:r>
+    </w:p>
+    <w:p>
+      <w:pPr>
+        <w:pStyle w:val="ListParagraph"/>
+        <w:ind w:left="2880"/>
+        <w:rPr>
+          <w:sz w:val="24"/>
+          <w:szCs w:val="24"/>
+        </w:rPr>
+      </w:pPr>
+      <w:proofErr w:type="spellStart"/>
+      <w:r>
+        <w:rPr>
+          <w:sz w:val="24"/>
+          <w:szCs w:val="24"/>
+        </w:rPr>
+        <w:t>value.converter.schemas.enable</w:t>
+      </w:r>
+      <w:proofErr w:type="spellEnd"/>
+      <w:r>
+        <w:rPr>
+          <w:sz w:val="24"/>
+          <w:szCs w:val="24"/>
+        </w:rPr>
+        <w:t>=true</w:t>
+      </w:r>
+    </w:p>
+    <w:p>
+      <w:pPr>
+        <w:pStyle w:val="ListParagraph"/>
+        <w:ind w:left="2880"/>
+        <w:rPr>
+          <w:sz w:val="24"/>
+          <w:szCs w:val="24"/>
+        </w:rPr>
+      </w:pPr>
+      <w:r>
+        <w:rPr>
+          <w:sz w:val="24"/>
+          <w:szCs w:val="24"/>
+        </w:rPr>
+        <w:t>plugin.path=/home/fardaus/elk_abs/kafkaEnv/kafkaNode-1/kafka_2.13-3.3.1/plugins/debezium-connector-oracle</w:t>
+      </w:r>
+      <w:r>
+        <w:rPr>
+          <w:sz w:val="24"/>
+          <w:szCs w:val="24"/>
+        </w:rPr>
+        <w:t xml:space="preserve"> (provide your path based on your configuration)</w:t>
+      </w:r>
+    </w:p>
+    <w:p>
+      <w:pPr>
+        <w:rPr>
+          <w:b/>
+          <w:color w:val="0070C0"/>
+          <w:sz w:val="24"/>
+          <w:szCs w:val="24"/>
+        </w:rPr>
+      </w:pPr>
+    </w:p>
+    <w:p>
+      <w:pPr>
+        <w:rPr>
+          <w:sz w:val="24"/>
+          <w:szCs w:val="24"/>
+        </w:rPr>
+      </w:pPr>
+    </w:p>
+    <w:p>
+      <w:pPr>
+        <w:rPr>
+          <w:sz w:val="24"/>
+          <w:szCs w:val="24"/>
+        </w:rPr>
+      </w:pPr>
+    </w:p>
+    <w:p>
+      <w:pPr>
+        <w:rPr>
+          <w:sz w:val="24"/>
+          <w:szCs w:val="24"/>
+        </w:rPr>
+      </w:pPr>
+    </w:p>
+    <w:p>
+      <w:pPr>
+        <w:pStyle w:val="ListParagraph"/>
+        <w:ind w:left="3600"/>
+        <w:rPr>
+          <w:sz w:val="24"/>
+          <w:szCs w:val="24"/>
+        </w:rPr>
+      </w:pPr>
+    </w:p>
+    <w:p>
+      <w:pPr>
+        <w:pStyle w:val="ListParagraph"/>
+        <w:numPr>
+          <w:ilvl w:val="0"/>
+          <w:numId w:val="12"/>
+        </w:numPr>
+        <w:rPr>
+          <w:b/>
+          <w:color w:val="0070C0"/>
+          <w:sz w:val="24"/>
+          <w:szCs w:val="24"/>
+        </w:rPr>
+      </w:pPr>
+      <w:r>
+        <w:rPr>
+          <w:b/>
+          <w:color w:val="0070C0"/>
+          <w:sz w:val="24"/>
+          <w:szCs w:val="24"/>
+        </w:rPr>
+        <w:lastRenderedPageBreak/>
+        <w:t>Connection configuration</w:t>
+      </w:r>
+      <w:r>
+        <w:rPr>
+          <w:b/>
+          <w:color w:val="0070C0"/>
+          <w:sz w:val="24"/>
+          <w:szCs w:val="24"/>
+        </w:rPr>
+        <w:t xml:space="preserve"> file setup</w:t>
+      </w:r>
+      <w:r>
+        <w:rPr>
+          <w:b/>
+          <w:color w:val="0070C0"/>
+          <w:sz w:val="24"/>
+          <w:szCs w:val="24"/>
+        </w:rPr>
+        <w:t>:</w:t>
+      </w:r>
+      <w:r>
+        <w:rPr>
+          <w:b/>
+          <w:color w:val="0070C0"/>
+          <w:sz w:val="24"/>
+          <w:szCs w:val="24"/>
+        </w:rPr>
+        <w:t xml:space="preserve"> </w:t>
+      </w:r>
+      <w:r>
+        <w:rPr>
+          <w:sz w:val="24"/>
+          <w:szCs w:val="24"/>
+        </w:rPr>
+        <w:t>Create a file on path</w:t>
+      </w:r>
+      <w:r>
+        <w:rPr>
+          <w:b/>
+          <w:sz w:val="24"/>
+          <w:szCs w:val="24"/>
+        </w:rPr>
+        <w:t xml:space="preserve"> </w:t>
+      </w:r>
+      <w:r>
+        <w:rPr>
+          <w:sz w:val="24"/>
+          <w:szCs w:val="24"/>
+        </w:rPr>
+        <w:t>“</w:t>
+      </w:r>
+      <w:r>
+        <w:rPr>
+          <w:sz w:val="24"/>
+          <w:szCs w:val="24"/>
+        </w:rPr>
+        <w:t>/kafkaNode-1/kafka_2.13-3.3.1/</w:t>
+      </w:r>
+      <w:proofErr w:type="spellStart"/>
+      <w:r>
+        <w:rPr>
+          <w:sz w:val="24"/>
+          <w:szCs w:val="24"/>
+        </w:rPr>
+        <w:t>config</w:t>
+      </w:r>
+      <w:proofErr w:type="spellEnd"/>
+      <w:r>
+        <w:rPr>
+          <w:sz w:val="24"/>
+          <w:szCs w:val="24"/>
+        </w:rPr>
+        <w:t>”</w:t>
+      </w:r>
+      <w:r>
+        <w:rPr>
+          <w:sz w:val="24"/>
+          <w:szCs w:val="24"/>
+        </w:rPr>
+        <w:t xml:space="preserve"> named “</w:t>
+      </w:r>
+      <w:proofErr w:type="spellStart"/>
+      <w:r>
+        <w:rPr>
+          <w:sz w:val="24"/>
+          <w:szCs w:val="24"/>
+        </w:rPr>
+        <w:t>ora-connector.properties</w:t>
+      </w:r>
+      <w:proofErr w:type="spellEnd"/>
+      <w:r>
+        <w:rPr>
+          <w:sz w:val="24"/>
+          <w:szCs w:val="24"/>
+        </w:rPr>
+        <w:t>”</w:t>
+      </w:r>
+    </w:p>
+    <w:p>
+      <w:pPr>
+        <w:pStyle w:val="ListParagraph"/>
+        <w:ind w:left="1440"/>
+        <w:rPr>
+          <w:b/>
+          <w:color w:val="0070C0"/>
+          <w:sz w:val="24"/>
+          <w:szCs w:val="24"/>
+        </w:rPr>
+      </w:pPr>
+    </w:p>
+    <w:p>
+      <w:pPr>
+        <w:pStyle w:val="ListParagraph"/>
+        <w:pBdr>
+          <w:bottom w:val="single" w:sz="6" w:space="1" w:color="auto"/>
+        </w:pBdr>
+        <w:ind w:left="2160"/>
+        <w:rPr>
+          <w:sz w:val="24"/>
+          <w:szCs w:val="24"/>
+        </w:rPr>
+      </w:pPr>
+      <w:proofErr w:type="spellStart"/>
+      <w:proofErr w:type="gramStart"/>
+      <w:r>
+        <w:rPr>
+          <w:sz w:val="24"/>
+          <w:szCs w:val="24"/>
+        </w:rPr>
+        <w:t>o</w:t>
+      </w:r>
+      <w:r>
+        <w:rPr>
+          <w:sz w:val="24"/>
+          <w:szCs w:val="24"/>
+        </w:rPr>
+        <w:t>ra-connector.properties</w:t>
+      </w:r>
+      <w:proofErr w:type="spellEnd"/>
+      <w:proofErr w:type="gramEnd"/>
+    </w:p>
+    <w:p>
+      <w:pPr>
+        <w:pStyle w:val="ListParagraph"/>
+        <w:ind w:left="2160"/>
+        <w:rPr>
+          <w:sz w:val="24"/>
+          <w:szCs w:val="24"/>
+        </w:rPr>
+      </w:pPr>
+    </w:p>
+    <w:p>
+      <w:pPr>
+        <w:pStyle w:val="ListParagraph"/>
+        <w:ind w:left="2160"/>
+        <w:rPr>
+          <w:sz w:val="24"/>
+          <w:szCs w:val="24"/>
+        </w:rPr>
+      </w:pPr>
+      <w:proofErr w:type="gramStart"/>
+      <w:r>
+        <w:rPr>
+          <w:sz w:val="24"/>
+          <w:szCs w:val="24"/>
+        </w:rPr>
+        <w:t>name=</w:t>
+      </w:r>
+      <w:proofErr w:type="gramEnd"/>
+      <w:r>
+        <w:rPr>
+          <w:sz w:val="24"/>
+          <w:szCs w:val="24"/>
+        </w:rPr>
+        <w:t>oracle-source-connector</w:t>
+      </w:r>
+    </w:p>
+    <w:p>
+      <w:pPr>
+        <w:pStyle w:val="ListParagraph"/>
+        <w:ind w:left="2160"/>
+        <w:rPr>
+          <w:sz w:val="24"/>
+          <w:szCs w:val="24"/>
+        </w:rPr>
+      </w:pPr>
+      <w:proofErr w:type="spellStart"/>
+      <w:r>
+        <w:rPr>
+          <w:sz w:val="24"/>
+          <w:szCs w:val="24"/>
+        </w:rPr>
+        <w:t>connector.class</w:t>
+      </w:r>
+      <w:proofErr w:type="spellEnd"/>
+      <w:r>
+        <w:rPr>
+          <w:sz w:val="24"/>
+          <w:szCs w:val="24"/>
+        </w:rPr>
+        <w:t>=</w:t>
+      </w:r>
+      <w:proofErr w:type="spellStart"/>
+      <w:r>
+        <w:rPr>
+          <w:sz w:val="24"/>
+          <w:szCs w:val="24"/>
+        </w:rPr>
+        <w:t>io.debezium.connector.oracle.OracleConnector</w:t>
+      </w:r>
+      <w:proofErr w:type="spellEnd"/>
+    </w:p>
+    <w:p>
+      <w:pPr>
+        <w:pStyle w:val="ListParagraph"/>
+        <w:ind w:left="2160"/>
+        <w:rPr>
+          <w:sz w:val="24"/>
+          <w:szCs w:val="24"/>
+        </w:rPr>
+      </w:pPr>
+      <w:proofErr w:type="spellStart"/>
+      <w:r>
+        <w:rPr>
+          <w:sz w:val="24"/>
+          <w:szCs w:val="24"/>
+        </w:rPr>
+        <w:t>tasks.max</w:t>
+      </w:r>
+      <w:proofErr w:type="spellEnd"/>
+      <w:r>
+        <w:rPr>
+          <w:sz w:val="24"/>
+          <w:szCs w:val="24"/>
+        </w:rPr>
+        <w:t>=1</w:t>
+      </w:r>
+    </w:p>
+    <w:p>
+      <w:pPr>
+        <w:pStyle w:val="ListParagraph"/>
+        <w:ind w:left="2160"/>
+        <w:rPr>
+          <w:sz w:val="24"/>
+          <w:szCs w:val="24"/>
+        </w:rPr>
+      </w:pPr>
+      <w:proofErr w:type="spellStart"/>
+      <w:r>
+        <w:rPr>
+          <w:sz w:val="24"/>
+          <w:szCs w:val="24"/>
+        </w:rPr>
+        <w:t>topic.prefix</w:t>
+      </w:r>
+      <w:proofErr w:type="spellEnd"/>
+      <w:r>
+        <w:rPr>
+          <w:sz w:val="24"/>
+          <w:szCs w:val="24"/>
+        </w:rPr>
+        <w:t>=</w:t>
+      </w:r>
+      <w:proofErr w:type="spellStart"/>
+      <w:r>
+        <w:rPr>
+          <w:sz w:val="24"/>
+          <w:szCs w:val="24"/>
+        </w:rPr>
+        <w:t>oracle_topic</w:t>
+      </w:r>
+      <w:proofErr w:type="spellEnd"/>
+    </w:p>
+    <w:p>
+      <w:pPr>
+        <w:pStyle w:val="ListParagraph"/>
+        <w:ind w:left="2160"/>
+        <w:rPr>
+          <w:sz w:val="24"/>
+          <w:szCs w:val="24"/>
+        </w:rPr>
+      </w:pPr>
+      <w:proofErr w:type="spellStart"/>
+      <w:r>
+        <w:rPr>
+          <w:sz w:val="24"/>
+          <w:szCs w:val="24"/>
+        </w:rPr>
+        <w:t>database.hostname</w:t>
+      </w:r>
+      <w:proofErr w:type="spellEnd"/>
+      <w:r>
+        <w:rPr>
+          <w:sz w:val="24"/>
+          <w:szCs w:val="24"/>
+        </w:rPr>
+        <w:t>=10.11.200.117</w:t>
+      </w:r>
+    </w:p>
+    <w:p>
+      <w:pPr>
+        <w:pStyle w:val="ListParagraph"/>
+        <w:ind w:left="2160"/>
+        <w:rPr>
+          <w:sz w:val="24"/>
+          <w:szCs w:val="24"/>
+        </w:rPr>
+      </w:pPr>
+      <w:proofErr w:type="spellStart"/>
+      <w:r>
+        <w:rPr>
+          <w:sz w:val="24"/>
+          <w:szCs w:val="24"/>
+        </w:rPr>
+        <w:t>database.port</w:t>
+      </w:r>
+      <w:proofErr w:type="spellEnd"/>
+      <w:r>
+        <w:rPr>
+          <w:sz w:val="24"/>
+          <w:szCs w:val="24"/>
+        </w:rPr>
+        <w:t>=1521</w:t>
+      </w:r>
+    </w:p>
+    <w:p>
+      <w:pPr>
+        <w:pStyle w:val="ListParagraph"/>
+        <w:ind w:left="2160"/>
+        <w:rPr>
+          <w:sz w:val="24"/>
+          <w:szCs w:val="24"/>
+        </w:rPr>
+      </w:pPr>
+      <w:proofErr w:type="spellStart"/>
+      <w:r>
+        <w:rPr>
+          <w:sz w:val="24"/>
+          <w:szCs w:val="24"/>
+        </w:rPr>
+        <w:t>database.dbname</w:t>
+      </w:r>
+      <w:proofErr w:type="spellEnd"/>
+      <w:r>
+        <w:rPr>
+          <w:sz w:val="24"/>
+          <w:szCs w:val="24"/>
+        </w:rPr>
+        <w:t>=XE</w:t>
+      </w:r>
+    </w:p>
+    <w:p>
+      <w:pPr>
+        <w:pStyle w:val="ListParagraph"/>
+        <w:ind w:left="2160"/>
+        <w:rPr>
+          <w:sz w:val="24"/>
+          <w:szCs w:val="24"/>
+        </w:rPr>
+      </w:pPr>
+      <w:proofErr w:type="spellStart"/>
+      <w:r>
+        <w:rPr>
+          <w:sz w:val="24"/>
+          <w:szCs w:val="24"/>
+        </w:rPr>
+        <w:t>database.user</w:t>
+      </w:r>
+      <w:proofErr w:type="spellEnd"/>
+      <w:r>
+        <w:rPr>
+          <w:sz w:val="24"/>
+          <w:szCs w:val="24"/>
+        </w:rPr>
+        <w:t xml:space="preserve">=sys as </w:t>
+      </w:r>
+      <w:proofErr w:type="spellStart"/>
+      <w:r>
+        <w:rPr>
+          <w:sz w:val="24"/>
+          <w:szCs w:val="24"/>
+        </w:rPr>
+        <w:t>sysdba</w:t>
+      </w:r>
+      <w:proofErr w:type="spellEnd"/>
+    </w:p>
+    <w:p>
+      <w:pPr>
+        <w:pStyle w:val="ListParagraph"/>
+        <w:ind w:left="2160"/>
+        <w:rPr>
+          <w:sz w:val="24"/>
+          <w:szCs w:val="24"/>
+        </w:rPr>
+      </w:pPr>
+      <w:proofErr w:type="spellStart"/>
+      <w:r>
+        <w:rPr>
+          <w:sz w:val="24"/>
+          <w:szCs w:val="24"/>
+        </w:rPr>
+        <w:t>database.password</w:t>
+      </w:r>
+      <w:proofErr w:type="spellEnd"/>
+      <w:r>
+        <w:rPr>
+          <w:sz w:val="24"/>
+          <w:szCs w:val="24"/>
+        </w:rPr>
+        <w:t>=sys123</w:t>
+      </w:r>
+    </w:p>
+    <w:p>
+      <w:pPr>
+        <w:pStyle w:val="ListParagraph"/>
+        <w:ind w:left="2160"/>
+        <w:rPr>
+          <w:sz w:val="24"/>
+          <w:szCs w:val="24"/>
+        </w:rPr>
+      </w:pPr>
+      <w:r>
+        <w:rPr>
+          <w:sz w:val="24"/>
+          <w:szCs w:val="24"/>
+        </w:rPr>
+        <w:t>database.pdb.name =XEPDB1</w:t>
+      </w:r>
+    </w:p>
+    <w:p>
+      <w:pPr>
+        <w:pStyle w:val="ListParagraph"/>
+        <w:ind w:left="2160"/>
+        <w:rPr>
+          <w:sz w:val="24"/>
+          <w:szCs w:val="24"/>
+        </w:rPr>
+      </w:pPr>
+      <w:r>
+        <w:rPr>
+          <w:sz w:val="24"/>
+          <w:szCs w:val="24"/>
+        </w:rPr>
+        <w:t>database.server.name=DESKTOP-P7C7D44</w:t>
+      </w:r>
+    </w:p>
+    <w:p>
+      <w:pPr>
+        <w:pStyle w:val="ListParagraph"/>
+        <w:ind w:left="2160"/>
+        <w:rPr>
+          <w:sz w:val="24"/>
+          <w:szCs w:val="24"/>
+        </w:rPr>
+      </w:pPr>
+      <w:r>
+        <w:rPr>
+          <w:sz w:val="24"/>
+          <w:szCs w:val="24"/>
+        </w:rPr>
+        <w:t>database.history=io.debezium.relational.history.FileDatabaseHistory</w:t>
+      </w:r>
+    </w:p>
+    <w:p>
+      <w:pPr>
+        <w:pStyle w:val="ListParagraph"/>
+        <w:ind w:left="2160"/>
+        <w:rPr>
+          <w:sz w:val="24"/>
+          <w:szCs w:val="24"/>
+        </w:rPr>
+      </w:pPr>
+      <w:r>
+        <w:rPr>
+          <w:sz w:val="24"/>
+          <w:szCs w:val="24"/>
+        </w:rPr>
+        <w:t>database.history.file.filename=/home/fardaus/elk_abs/kafkaEnv/kafkaNode-1/kafka_2.13-3.3.1/config/history/file</w:t>
+      </w:r>
+    </w:p>
+    <w:p>
+      <w:pPr>
+        <w:pStyle w:val="ListParagraph"/>
+        <w:ind w:left="2160"/>
+        <w:rPr>
+          <w:sz w:val="24"/>
+          <w:szCs w:val="24"/>
+        </w:rPr>
+      </w:pPr>
+      <w:proofErr w:type="spellStart"/>
+      <w:r>
+        <w:rPr>
+          <w:sz w:val="24"/>
+          <w:szCs w:val="24"/>
+        </w:rPr>
+        <w:t>include.schema.changes</w:t>
+      </w:r>
+      <w:proofErr w:type="spellEnd"/>
+      <w:r>
+        <w:rPr>
+          <w:sz w:val="24"/>
+          <w:szCs w:val="24"/>
+        </w:rPr>
+        <w:t>=false</w:t>
+      </w:r>
+    </w:p>
+    <w:p>
+      <w:pPr>
+        <w:pStyle w:val="ListParagraph"/>
+        <w:ind w:left="2160"/>
+        <w:rPr>
+          <w:sz w:val="24"/>
+          <w:szCs w:val="24"/>
+        </w:rPr>
+      </w:pPr>
+      <w:proofErr w:type="spellStart"/>
+      <w:r>
+        <w:rPr>
+          <w:sz w:val="24"/>
+          <w:szCs w:val="24"/>
+        </w:rPr>
+        <w:t>table.whitelist</w:t>
+      </w:r>
+      <w:proofErr w:type="spellEnd"/>
+      <w:r>
+        <w:rPr>
+          <w:sz w:val="24"/>
+          <w:szCs w:val="24"/>
+        </w:rPr>
+        <w:t>=</w:t>
+      </w:r>
+      <w:proofErr w:type="spellStart"/>
+      <w:r>
+        <w:rPr>
+          <w:sz w:val="24"/>
+          <w:szCs w:val="24"/>
+        </w:rPr>
+        <w:t>elk_user.employees</w:t>
+      </w:r>
+      <w:proofErr w:type="spellEnd"/>
+    </w:p>
+    <w:p>
+      <w:pPr>
+        <w:pStyle w:val="ListParagraph"/>
+        <w:ind w:left="2160"/>
+        <w:rPr>
+          <w:sz w:val="24"/>
+          <w:szCs w:val="24"/>
+        </w:rPr>
+      </w:pPr>
+      <w:proofErr w:type="spellStart"/>
+      <w:r>
+        <w:rPr>
+          <w:sz w:val="24"/>
+          <w:szCs w:val="24"/>
+        </w:rPr>
+        <w:t>table.include.list</w:t>
+      </w:r>
+      <w:proofErr w:type="spellEnd"/>
+      <w:r>
+        <w:rPr>
+          <w:sz w:val="24"/>
+          <w:szCs w:val="24"/>
+        </w:rPr>
+        <w:t xml:space="preserve"> =</w:t>
+      </w:r>
+      <w:proofErr w:type="spellStart"/>
+      <w:r>
+        <w:rPr>
+          <w:sz w:val="24"/>
+          <w:szCs w:val="24"/>
+        </w:rPr>
+        <w:t>elk_user.employees</w:t>
+      </w:r>
+      <w:proofErr w:type="spellEnd"/>
+    </w:p>
+    <w:p>
+      <w:pPr>
+        <w:pStyle w:val="ListParagraph"/>
+        <w:ind w:left="2160"/>
+        <w:rPr>
+          <w:sz w:val="24"/>
+          <w:szCs w:val="24"/>
+        </w:rPr>
+      </w:pPr>
+      <w:proofErr w:type="spellStart"/>
+      <w:r>
+        <w:rPr>
+          <w:sz w:val="24"/>
+          <w:szCs w:val="24"/>
+        </w:rPr>
+        <w:t>schema.history.internal.kafka.topic</w:t>
+      </w:r>
+      <w:proofErr w:type="spellEnd"/>
+      <w:r>
+        <w:rPr>
+          <w:sz w:val="24"/>
+          <w:szCs w:val="24"/>
+        </w:rPr>
+        <w:t>=</w:t>
+      </w:r>
+      <w:proofErr w:type="spellStart"/>
+      <w:r>
+        <w:rPr>
+          <w:sz w:val="24"/>
+          <w:szCs w:val="24"/>
+        </w:rPr>
+        <w:t>debezium_schema_history</w:t>
+      </w:r>
+      <w:proofErr w:type="spellEnd"/>
+    </w:p>
+    <w:p>
+      <w:pPr>
+        <w:pStyle w:val="ListParagraph"/>
+        <w:ind w:left="2160"/>
+        <w:rPr>
+          <w:sz w:val="24"/>
+          <w:szCs w:val="24"/>
+        </w:rPr>
+      </w:pPr>
+      <w:proofErr w:type="spellStart"/>
+      <w:r>
+        <w:rPr>
+          <w:sz w:val="24"/>
+          <w:szCs w:val="24"/>
+        </w:rPr>
+        <w:t>bootstrap.servers</w:t>
+      </w:r>
+      <w:proofErr w:type="spellEnd"/>
+      <w:r>
+        <w:rPr>
+          <w:sz w:val="24"/>
+          <w:szCs w:val="24"/>
+        </w:rPr>
+        <w:t>=10.11.200.109:9092</w:t>
+      </w:r>
+    </w:p>
+    <w:p>
+      <w:pPr>
+        <w:pStyle w:val="ListParagraph"/>
+        <w:ind w:left="2160"/>
+        <w:rPr>
+          <w:sz w:val="24"/>
+          <w:szCs w:val="24"/>
+        </w:rPr>
+      </w:pPr>
+      <w:r>
+        <w:rPr>
+          <w:sz w:val="24"/>
+          <w:szCs w:val="24"/>
+        </w:rPr>
+        <w:t>schema.history.internal.kafka.bootstrap.servers=10.11.200.109:9092</w:t>
+      </w:r>
+      <w:proofErr w:type="gramStart"/>
+      <w:r>
+        <w:rPr>
+          <w:sz w:val="24"/>
+          <w:szCs w:val="24"/>
+        </w:rPr>
+        <w:t>,10.11.200.109:9093,10.11.200.109:9094</w:t>
+      </w:r>
+      <w:proofErr w:type="gramEnd"/>
+    </w:p>
+    <w:p>
+      <w:pPr>
+        <w:rPr>
+          <w:sz w:val="24"/>
+          <w:szCs w:val="24"/>
+        </w:rPr>
+      </w:pPr>
+    </w:p>
+    <w:p>
+      <w:pPr>
+        <w:pStyle w:val="ListParagraph"/>
+        <w:numPr>
+          <w:ilvl w:val="0"/>
+          <w:numId w:val="12"/>
+        </w:numPr>
+        <w:rPr>
+          <w:b/>
+          <w:color w:val="0070C0"/>
+          <w:sz w:val="24"/>
+          <w:szCs w:val="24"/>
+        </w:rPr>
+      </w:pPr>
+      <w:r>
+        <w:rPr>
+          <w:b/>
+          <w:color w:val="0070C0"/>
+          <w:sz w:val="24"/>
+          <w:szCs w:val="24"/>
+        </w:rPr>
+        <w:t>Start source connector</w:t>
+      </w:r>
+      <w:r>
+        <w:rPr>
+          <w:b/>
+          <w:color w:val="0070C0"/>
+          <w:sz w:val="24"/>
+          <w:szCs w:val="24"/>
+        </w:rPr>
+        <w:t>:</w:t>
+      </w:r>
+    </w:p>
+    <w:p>
+      <w:pPr>
+        <w:pStyle w:val="ListParagraph"/>
+        <w:numPr>
+          <w:ilvl w:val="0"/>
+          <w:numId w:val="30"/>
+        </w:numPr>
+        <w:rPr>
+          <w:sz w:val="24"/>
+          <w:szCs w:val="24"/>
+        </w:rPr>
+      </w:pPr>
+      <w:r>
+        <w:rPr>
+          <w:sz w:val="24"/>
+          <w:szCs w:val="24"/>
+        </w:rPr>
+        <w:t xml:space="preserve">bin/connect-standalone.sh </w:t>
+      </w:r>
+      <w:proofErr w:type="spellStart"/>
+      <w:r>
+        <w:rPr>
+          <w:sz w:val="24"/>
+          <w:szCs w:val="24"/>
+        </w:rPr>
+        <w:t>config</w:t>
+      </w:r>
+      <w:proofErr w:type="spellEnd"/>
+      <w:r>
+        <w:rPr>
+          <w:sz w:val="24"/>
+          <w:szCs w:val="24"/>
+        </w:rPr>
+        <w:t>/connect-</w:t>
+      </w:r>
+      <w:proofErr w:type="spellStart"/>
+      <w:r>
+        <w:rPr>
+          <w:sz w:val="24"/>
+          <w:szCs w:val="24"/>
+        </w:rPr>
+        <w:t>standalone.properties</w:t>
+      </w:r>
+      <w:proofErr w:type="spellEnd"/>
+      <w:r>
+        <w:rPr>
+          <w:sz w:val="24"/>
+          <w:szCs w:val="24"/>
+        </w:rPr>
+        <w:t xml:space="preserve"> </w:t>
+      </w:r>
+      <w:r>
+        <w:rPr>
+          <w:sz w:val="24"/>
+          <w:szCs w:val="24"/>
+        </w:rPr>
+        <w:t xml:space="preserve"> </w:t>
+      </w:r>
+      <w:proofErr w:type="spellStart"/>
+      <w:r>
+        <w:rPr>
+          <w:sz w:val="24"/>
+          <w:szCs w:val="24"/>
+        </w:rPr>
+        <w:t>config</w:t>
+      </w:r>
+      <w:proofErr w:type="spellEnd"/>
+      <w:r>
+        <w:rPr>
+          <w:sz w:val="24"/>
+          <w:szCs w:val="24"/>
+        </w:rPr>
+        <w:t>/</w:t>
+      </w:r>
+      <w:proofErr w:type="spellStart"/>
+      <w:r>
+        <w:rPr>
+          <w:sz w:val="24"/>
+          <w:szCs w:val="24"/>
+        </w:rPr>
+        <w:t>ora-connector.properties</w:t>
+      </w:r>
       <w:bookmarkStart w:id="0" w:name="_GoBack"/>
       <w:bookmarkEnd w:id="0"/>
+      <w:proofErr w:type="spellEnd"/>
+    </w:p>
+    <w:p>
+      <w:pPr>
+        <w:rPr>
+          <w:sz w:val="24"/>
+          <w:szCs w:val="24"/>
+        </w:rPr>
+      </w:pPr>
+    </w:p>
+    <w:p>
+      <w:pPr>
+        <w:rPr>
+          <w:sz w:val="24"/>
+          <w:szCs w:val="24"/>
+        </w:rPr>
+      </w:pPr>
+    </w:p>
+    <w:p>
+      <w:pPr>
+        <w:rPr>
+          <w:i/>
+          <w:sz w:val="24"/>
+          <w:szCs w:val="24"/>
+        </w:rPr>
+      </w:pPr>
+    </w:p>
+    <w:p>
+      <w:pPr>
+        <w:pStyle w:val="ListParagraph"/>
+        <w:ind w:left="2160" w:firstLine="720"/>
+        <w:rPr>
+          <w:i/>
+          <w:sz w:val="24"/>
+          <w:szCs w:val="24"/>
+        </w:rPr>
+      </w:pPr>
+    </w:p>
+    <w:p>
+      <w:pPr>
+        <w:rPr>
+          <w:i/>
+          <w:sz w:val="24"/>
+          <w:szCs w:val="24"/>
+        </w:rPr>
+      </w:pPr>
+    </w:p>
+    <w:p>
+      <w:pPr>
+        <w:rPr>
+          <w:i/>
+          <w:sz w:val="24"/>
+          <w:szCs w:val="24"/>
+        </w:rPr>
+      </w:pPr>
+    </w:p>
+    <w:p>
+      <w:pPr>
+        <w:rPr>
+          <w:i/>
+          <w:sz w:val="24"/>
+          <w:szCs w:val="24"/>
+        </w:rPr>
+      </w:pPr>
+    </w:p>
+    <w:p>
+      <w:pPr>
+        <w:rPr>
+          <w:i/>
+          <w:sz w:val="24"/>
+          <w:szCs w:val="24"/>
+        </w:rPr>
+      </w:pPr>
+    </w:p>
+    <w:p>
+      <w:pPr>
+        <w:pStyle w:val="ListParagraph"/>
+        <w:ind w:left="2160" w:firstLine="720"/>
+        <w:rPr>
+          <w:i/>
+          <w:sz w:val="24"/>
+          <w:szCs w:val="24"/>
+        </w:rPr>
+      </w:pPr>
+    </w:p>
+    <w:p>
+      <w:pPr>
+        <w:rPr>
+          <w:i/>
+          <w:sz w:val="24"/>
+          <w:szCs w:val="24"/>
+        </w:rPr>
+      </w:pPr>
+    </w:p>
+    <w:p>
+      <w:pPr>
+        <w:spacing w:line="240" w:lineRule="auto"/>
+        <w:rPr>
+          <w:sz w:val="24"/>
+          <w:szCs w:val="24"/>
+        </w:rPr>
+      </w:pPr>
     </w:p>
     <w:p>
       <w:pPr>
@@ -6019,7 +8704,7 @@
       </w:pPr>
     </w:p>
     <w:sectPr>
-      <w:footerReference w:type="default" r:id="rId14"/>
+      <w:footerReference w:type="default" r:id="rId15"/>
       <w:pgSz w:w="12240" w:h="15840"/>
       <w:pgMar w:top="1440" w:right="1440" w:bottom="1440" w:left="1440" w:header="720" w:footer="720" w:gutter="0"/>
       <w:cols w:space="720"/>
@@ -6132,7 +8817,7 @@
         <v:path o:extrusionok="f" gradientshapeok="t" o:connecttype="rect"/>
         <o:lock v:ext="edit" aspectratio="t"/>
       </v:shapetype>
-      <v:shape id="_x0000_i1114" type="#_x0000_t75" style="width:11.25pt;height:11.25pt" o:bullet="t">
+      <v:shape id="_x0000_i1103" type="#_x0000_t75" style="width:11.25pt;height:11.25pt" o:bullet="t">
         <v:imagedata r:id="rId1" o:title="mso3A50"/>
       </v:shape>
     </w:pict>
@@ -6657,7 +9342,7 @@
   <w:abstractNum w:abstractNumId="5">
     <w:nsid w:val="10D57672"/>
     <w:multiLevelType w:val="hybridMultilevel"/>
-    <w:tmpl w:val="955C9536"/>
+    <w:tmpl w:val="BC8AA92C"/>
     <w:lvl w:ilvl="0" w:tplc="04090003">
       <w:start w:val="1"/>
       <w:numFmt w:val="bullet"/>
@@ -6768,6 +9453,119 @@
     </w:lvl>
   </w:abstractNum>
   <w:abstractNum w:abstractNumId="6">
+    <w:nsid w:val="117738B5"/>
+    <w:multiLevelType w:val="hybridMultilevel"/>
+    <w:tmpl w:val="78AA7A36"/>
+    <w:lvl w:ilvl="0" w:tplc="0409000B">
+      <w:start w:val="1"/>
+      <w:numFmt w:val="bullet"/>
+      <w:lvlText w:val=""/>
+      <w:lvlJc w:val="left"/>
+      <w:pPr>
+        <w:ind w:left="2880" w:hanging="360"/>
+      </w:pPr>
+      <w:rPr>
+        <w:rFonts w:ascii="Wingdings" w:hAnsi="Wingdings" w:hint="default"/>
+      </w:rPr>
+    </w:lvl>
+    <w:lvl w:ilvl="1" w:tplc="04090003" w:tentative="1">
+      <w:start w:val="1"/>
+      <w:numFmt w:val="bullet"/>
+      <w:lvlText w:val="o"/>
+      <w:lvlJc w:val="left"/>
+      <w:pPr>
+        <w:ind w:left="3600" w:hanging="360"/>
+      </w:pPr>
+      <w:rPr>
+        <w:rFonts w:ascii="Courier New" w:hAnsi="Courier New" w:cs="Courier New" w:hint="default"/>
+      </w:rPr>
+    </w:lvl>
+    <w:lvl w:ilvl="2" w:tplc="04090005" w:tentative="1">
+      <w:start w:val="1"/>
+      <w:numFmt w:val="bullet"/>
+      <w:lvlText w:val=""/>
+      <w:lvlJc w:val="left"/>
+      <w:pPr>
+        <w:ind w:left="4320" w:hanging="360"/>
+      </w:pPr>
+      <w:rPr>
+        <w:rFonts w:ascii="Wingdings" w:hAnsi="Wingdings" w:hint="default"/>
+      </w:rPr>
+    </w:lvl>
+    <w:lvl w:ilvl="3" w:tplc="04090001" w:tentative="1">
+      <w:start w:val="1"/>
+      <w:numFmt w:val="bullet"/>
+      <w:lvlText w:val=""/>
+      <w:lvlJc w:val="left"/>
+      <w:pPr>
+        <w:ind w:left="5040" w:hanging="360"/>
+      </w:pPr>
+      <w:rPr>
+        <w:rFonts w:ascii="Symbol" w:hAnsi="Symbol" w:hint="default"/>
+      </w:rPr>
+    </w:lvl>
+    <w:lvl w:ilvl="4" w:tplc="04090003" w:tentative="1">
+      <w:start w:val="1"/>
+      <w:numFmt w:val="bullet"/>
+      <w:lvlText w:val="o"/>
+      <w:lvlJc w:val="left"/>
+      <w:pPr>
+        <w:ind w:left="5760" w:hanging="360"/>
+      </w:pPr>
+      <w:rPr>
+        <w:rFonts w:ascii="Courier New" w:hAnsi="Courier New" w:cs="Courier New" w:hint="default"/>
+      </w:rPr>
+    </w:lvl>
+    <w:lvl w:ilvl="5" w:tplc="04090005" w:tentative="1">
+      <w:start w:val="1"/>
+      <w:numFmt w:val="bullet"/>
+      <w:lvlText w:val=""/>
+      <w:lvlJc w:val="left"/>
+      <w:pPr>
+        <w:ind w:left="6480" w:hanging="360"/>
+      </w:pPr>
+      <w:rPr>
+        <w:rFonts w:ascii="Wingdings" w:hAnsi="Wingdings" w:hint="default"/>
+      </w:rPr>
+    </w:lvl>
+    <w:lvl w:ilvl="6" w:tplc="04090001" w:tentative="1">
+      <w:start w:val="1"/>
+      <w:numFmt w:val="bullet"/>
+      <w:lvlText w:val=""/>
+      <w:lvlJc w:val="left"/>
+      <w:pPr>
+        <w:ind w:left="7200" w:hanging="360"/>
+      </w:pPr>
+      <w:rPr>
+        <w:rFonts w:ascii="Symbol" w:hAnsi="Symbol" w:hint="default"/>
+      </w:rPr>
+    </w:lvl>
+    <w:lvl w:ilvl="7" w:tplc="04090003" w:tentative="1">
+      <w:start w:val="1"/>
+      <w:numFmt w:val="bullet"/>
+      <w:lvlText w:val="o"/>
+      <w:lvlJc w:val="left"/>
+      <w:pPr>
+        <w:ind w:left="7920" w:hanging="360"/>
+      </w:pPr>
+      <w:rPr>
+        <w:rFonts w:ascii="Courier New" w:hAnsi="Courier New" w:cs="Courier New" w:hint="default"/>
+      </w:rPr>
+    </w:lvl>
+    <w:lvl w:ilvl="8" w:tplc="04090005" w:tentative="1">
+      <w:start w:val="1"/>
+      <w:numFmt w:val="bullet"/>
+      <w:lvlText w:val=""/>
+      <w:lvlJc w:val="left"/>
+      <w:pPr>
+        <w:ind w:left="8640" w:hanging="360"/>
+      </w:pPr>
+      <w:rPr>
+        <w:rFonts w:ascii="Wingdings" w:hAnsi="Wingdings" w:hint="default"/>
+      </w:rPr>
+    </w:lvl>
+  </w:abstractNum>
+  <w:abstractNum w:abstractNumId="7">
     <w:nsid w:val="12D06DC8"/>
     <w:multiLevelType w:val="hybridMultilevel"/>
     <w:tmpl w:val="C49AD608"/>
@@ -6856,7 +9654,7 @@
       </w:pPr>
     </w:lvl>
   </w:abstractNum>
-  <w:abstractNum w:abstractNumId="7">
+  <w:abstractNum w:abstractNumId="8">
     <w:nsid w:val="19F34084"/>
     <w:multiLevelType w:val="hybridMultilevel"/>
     <w:tmpl w:val="B8F2CA9C"/>
@@ -6969,7 +9767,7 @@
       </w:rPr>
     </w:lvl>
   </w:abstractNum>
-  <w:abstractNum w:abstractNumId="8">
+  <w:abstractNum w:abstractNumId="9">
     <w:nsid w:val="1B425D16"/>
     <w:multiLevelType w:val="hybridMultilevel"/>
     <w:tmpl w:val="AE4E573A"/>
@@ -7082,7 +9880,7 @@
       </w:rPr>
     </w:lvl>
   </w:abstractNum>
-  <w:abstractNum w:abstractNumId="9">
+  <w:abstractNum w:abstractNumId="10">
     <w:nsid w:val="1E7F200F"/>
     <w:multiLevelType w:val="hybridMultilevel"/>
     <w:tmpl w:val="4B94ECB6"/>
@@ -7195,7 +9993,7 @@
       </w:rPr>
     </w:lvl>
   </w:abstractNum>
-  <w:abstractNum w:abstractNumId="10">
+  <w:abstractNum w:abstractNumId="11">
     <w:nsid w:val="1F425A71"/>
     <w:multiLevelType w:val="hybridMultilevel"/>
     <w:tmpl w:val="FFD0829A"/>
@@ -7284,7 +10082,7 @@
       </w:pPr>
     </w:lvl>
   </w:abstractNum>
-  <w:abstractNum w:abstractNumId="11">
+  <w:abstractNum w:abstractNumId="12">
     <w:nsid w:val="24F3419F"/>
     <w:multiLevelType w:val="hybridMultilevel"/>
     <w:tmpl w:val="3C829612"/>
@@ -7373,7 +10171,7 @@
       </w:pPr>
     </w:lvl>
   </w:abstractNum>
-  <w:abstractNum w:abstractNumId="12">
+  <w:abstractNum w:abstractNumId="13">
     <w:nsid w:val="2AB10700"/>
     <w:multiLevelType w:val="hybridMultilevel"/>
     <w:tmpl w:val="60B0A368"/>
@@ -7486,7 +10284,7 @@
       </w:rPr>
     </w:lvl>
   </w:abstractNum>
-  <w:abstractNum w:abstractNumId="13">
+  <w:abstractNum w:abstractNumId="14">
     <w:nsid w:val="35C45BEA"/>
     <w:multiLevelType w:val="hybridMultilevel"/>
     <w:tmpl w:val="B4D6F146"/>
@@ -7599,7 +10397,7 @@
       </w:rPr>
     </w:lvl>
   </w:abstractNum>
-  <w:abstractNum w:abstractNumId="14">
+  <w:abstractNum w:abstractNumId="15">
     <w:nsid w:val="39E55669"/>
     <w:multiLevelType w:val="hybridMultilevel"/>
     <w:tmpl w:val="96189CD0"/>
@@ -7713,7 +10511,7 @@
       </w:rPr>
     </w:lvl>
   </w:abstractNum>
-  <w:abstractNum w:abstractNumId="15">
+  <w:abstractNum w:abstractNumId="16">
     <w:nsid w:val="3A521BC2"/>
     <w:multiLevelType w:val="hybridMultilevel"/>
     <w:tmpl w:val="0C00B314"/>
@@ -7826,7 +10624,7 @@
       </w:rPr>
     </w:lvl>
   </w:abstractNum>
-  <w:abstractNum w:abstractNumId="16">
+  <w:abstractNum w:abstractNumId="17">
     <w:nsid w:val="3F416874"/>
     <w:multiLevelType w:val="hybridMultilevel"/>
     <w:tmpl w:val="E93076FC"/>
@@ -7939,7 +10737,7 @@
       </w:rPr>
     </w:lvl>
   </w:abstractNum>
-  <w:abstractNum w:abstractNumId="17">
+  <w:abstractNum w:abstractNumId="18">
     <w:nsid w:val="45EE0116"/>
     <w:multiLevelType w:val="hybridMultilevel"/>
     <w:tmpl w:val="B58A0C36"/>
@@ -8052,7 +10850,96 @@
       </w:rPr>
     </w:lvl>
   </w:abstractNum>
-  <w:abstractNum w:abstractNumId="18">
+  <w:abstractNum w:abstractNumId="19">
+    <w:nsid w:val="486646FF"/>
+    <w:multiLevelType w:val="hybridMultilevel"/>
+    <w:tmpl w:val="61DE1A32"/>
+    <w:lvl w:ilvl="0" w:tplc="67D48F20">
+      <w:start w:val="1"/>
+      <w:numFmt w:val="decimal"/>
+      <w:lvlText w:val="%1)"/>
+      <w:lvlJc w:val="left"/>
+      <w:pPr>
+        <w:ind w:left="2520" w:hanging="360"/>
+      </w:pPr>
+      <w:rPr>
+        <w:rFonts w:hint="default"/>
+      </w:rPr>
+    </w:lvl>
+    <w:lvl w:ilvl="1" w:tplc="04090019" w:tentative="1">
+      <w:start w:val="1"/>
+      <w:numFmt w:val="lowerLetter"/>
+      <w:lvlText w:val="%2."/>
+      <w:lvlJc w:val="left"/>
+      <w:pPr>
+        <w:ind w:left="3240" w:hanging="360"/>
+      </w:pPr>
+    </w:lvl>
+    <w:lvl w:ilvl="2" w:tplc="0409001B" w:tentative="1">
+      <w:start w:val="1"/>
+      <w:numFmt w:val="lowerRoman"/>
+      <w:lvlText w:val="%3."/>
+      <w:lvlJc w:val="right"/>
+      <w:pPr>
+        <w:ind w:left="3960" w:hanging="180"/>
+      </w:pPr>
+    </w:lvl>
+    <w:lvl w:ilvl="3" w:tplc="0409000F" w:tentative="1">
+      <w:start w:val="1"/>
+      <w:numFmt w:val="decimal"/>
+      <w:lvlText w:val="%4."/>
+      <w:lvlJc w:val="left"/>
+      <w:pPr>
+        <w:ind w:left="4680" w:hanging="360"/>
+      </w:pPr>
+    </w:lvl>
+    <w:lvl w:ilvl="4" w:tplc="04090019" w:tentative="1">
+      <w:start w:val="1"/>
+      <w:numFmt w:val="lowerLetter"/>
+      <w:lvlText w:val="%5."/>
+      <w:lvlJc w:val="left"/>
+      <w:pPr>
+        <w:ind w:left="5400" w:hanging="360"/>
+      </w:pPr>
+    </w:lvl>
+    <w:lvl w:ilvl="5" w:tplc="0409001B" w:tentative="1">
+      <w:start w:val="1"/>
+      <w:numFmt w:val="lowerRoman"/>
+      <w:lvlText w:val="%6."/>
+      <w:lvlJc w:val="right"/>
+      <w:pPr>
+        <w:ind w:left="6120" w:hanging="180"/>
+      </w:pPr>
+    </w:lvl>
+    <w:lvl w:ilvl="6" w:tplc="0409000F" w:tentative="1">
+      <w:start w:val="1"/>
+      <w:numFmt w:val="decimal"/>
+      <w:lvlText w:val="%7."/>
+      <w:lvlJc w:val="left"/>
+      <w:pPr>
+        <w:ind w:left="6840" w:hanging="360"/>
+      </w:pPr>
+    </w:lvl>
+    <w:lvl w:ilvl="7" w:tplc="04090019" w:tentative="1">
+      <w:start w:val="1"/>
+      <w:numFmt w:val="lowerLetter"/>
+      <w:lvlText w:val="%8."/>
+      <w:lvlJc w:val="left"/>
+      <w:pPr>
+        <w:ind w:left="7560" w:hanging="360"/>
+      </w:pPr>
+    </w:lvl>
+    <w:lvl w:ilvl="8" w:tplc="0409001B" w:tentative="1">
+      <w:start w:val="1"/>
+      <w:numFmt w:val="lowerRoman"/>
+      <w:lvlText w:val="%9."/>
+      <w:lvlJc w:val="right"/>
+      <w:pPr>
+        <w:ind w:left="8280" w:hanging="180"/>
+      </w:pPr>
+    </w:lvl>
+  </w:abstractNum>
+  <w:abstractNum w:abstractNumId="20">
     <w:nsid w:val="491A24E9"/>
     <w:multiLevelType w:val="hybridMultilevel"/>
     <w:tmpl w:val="5B60CF06"/>
@@ -8165,7 +11052,7 @@
       </w:rPr>
     </w:lvl>
   </w:abstractNum>
-  <w:abstractNum w:abstractNumId="19">
+  <w:abstractNum w:abstractNumId="21">
     <w:nsid w:val="4BFC41AE"/>
     <w:multiLevelType w:val="hybridMultilevel"/>
     <w:tmpl w:val="E586D736"/>
@@ -8278,7 +11165,120 @@
       </w:rPr>
     </w:lvl>
   </w:abstractNum>
-  <w:abstractNum w:abstractNumId="20">
+  <w:abstractNum w:abstractNumId="22">
+    <w:nsid w:val="4FE43424"/>
+    <w:multiLevelType w:val="hybridMultilevel"/>
+    <w:tmpl w:val="010683B4"/>
+    <w:lvl w:ilvl="0" w:tplc="0409000D">
+      <w:start w:val="1"/>
+      <w:numFmt w:val="bullet"/>
+      <w:lvlText w:val=""/>
+      <w:lvlJc w:val="left"/>
+      <w:pPr>
+        <w:ind w:left="1800" w:hanging="360"/>
+      </w:pPr>
+      <w:rPr>
+        <w:rFonts w:ascii="Wingdings" w:hAnsi="Wingdings" w:hint="default"/>
+      </w:rPr>
+    </w:lvl>
+    <w:lvl w:ilvl="1" w:tplc="04090003" w:tentative="1">
+      <w:start w:val="1"/>
+      <w:numFmt w:val="bullet"/>
+      <w:lvlText w:val="o"/>
+      <w:lvlJc w:val="left"/>
+      <w:pPr>
+        <w:ind w:left="2520" w:hanging="360"/>
+      </w:pPr>
+      <w:rPr>
+        <w:rFonts w:ascii="Courier New" w:hAnsi="Courier New" w:cs="Courier New" w:hint="default"/>
+      </w:rPr>
+    </w:lvl>
+    <w:lvl w:ilvl="2" w:tplc="04090005" w:tentative="1">
+      <w:start w:val="1"/>
+      <w:numFmt w:val="bullet"/>
+      <w:lvlText w:val=""/>
+      <w:lvlJc w:val="left"/>
+      <w:pPr>
+        <w:ind w:left="3240" w:hanging="360"/>
+      </w:pPr>
+      <w:rPr>
+        <w:rFonts w:ascii="Wingdings" w:hAnsi="Wingdings" w:hint="default"/>
+      </w:rPr>
+    </w:lvl>
+    <w:lvl w:ilvl="3" w:tplc="04090001" w:tentative="1">
+      <w:start w:val="1"/>
+      <w:numFmt w:val="bullet"/>
+      <w:lvlText w:val=""/>
+      <w:lvlJc w:val="left"/>
+      <w:pPr>
+        <w:ind w:left="3960" w:hanging="360"/>
+      </w:pPr>
+      <w:rPr>
+        <w:rFonts w:ascii="Symbol" w:hAnsi="Symbol" w:hint="default"/>
+      </w:rPr>
+    </w:lvl>
+    <w:lvl w:ilvl="4" w:tplc="04090003" w:tentative="1">
+      <w:start w:val="1"/>
+      <w:numFmt w:val="bullet"/>
+      <w:lvlText w:val="o"/>
+      <w:lvlJc w:val="left"/>
+      <w:pPr>
+        <w:ind w:left="4680" w:hanging="360"/>
+      </w:pPr>
+      <w:rPr>
+        <w:rFonts w:ascii="Courier New" w:hAnsi="Courier New" w:cs="Courier New" w:hint="default"/>
+      </w:rPr>
+    </w:lvl>
+    <w:lvl w:ilvl="5" w:tplc="04090005" w:tentative="1">
+      <w:start w:val="1"/>
+      <w:numFmt w:val="bullet"/>
+      <w:lvlText w:val=""/>
+      <w:lvlJc w:val="left"/>
+      <w:pPr>
+        <w:ind w:left="5400" w:hanging="360"/>
+      </w:pPr>
+      <w:rPr>
+        <w:rFonts w:ascii="Wingdings" w:hAnsi="Wingdings" w:hint="default"/>
+      </w:rPr>
+    </w:lvl>
+    <w:lvl w:ilvl="6" w:tplc="04090001" w:tentative="1">
+      <w:start w:val="1"/>
+      <w:numFmt w:val="bullet"/>
+      <w:lvlText w:val=""/>
+      <w:lvlJc w:val="left"/>
+      <w:pPr>
+        <w:ind w:left="6120" w:hanging="360"/>
+      </w:pPr>
+      <w:rPr>
+        <w:rFonts w:ascii="Symbol" w:hAnsi="Symbol" w:hint="default"/>
+      </w:rPr>
+    </w:lvl>
+    <w:lvl w:ilvl="7" w:tplc="04090003" w:tentative="1">
+      <w:start w:val="1"/>
+      <w:numFmt w:val="bullet"/>
+      <w:lvlText w:val="o"/>
+      <w:lvlJc w:val="left"/>
+      <w:pPr>
+        <w:ind w:left="6840" w:hanging="360"/>
+      </w:pPr>
+      <w:rPr>
+        <w:rFonts w:ascii="Courier New" w:hAnsi="Courier New" w:cs="Courier New" w:hint="default"/>
+      </w:rPr>
+    </w:lvl>
+    <w:lvl w:ilvl="8" w:tplc="04090005" w:tentative="1">
+      <w:start w:val="1"/>
+      <w:numFmt w:val="bullet"/>
+      <w:lvlText w:val=""/>
+      <w:lvlJc w:val="left"/>
+      <w:pPr>
+        <w:ind w:left="7560" w:hanging="360"/>
+      </w:pPr>
+      <w:rPr>
+        <w:rFonts w:ascii="Wingdings" w:hAnsi="Wingdings" w:hint="default"/>
+      </w:rPr>
+    </w:lvl>
+  </w:abstractNum>
+  <w:abstractNum w:abstractNumId="23">
     <w:nsid w:val="52124620"/>
     <w:multiLevelType w:val="hybridMultilevel"/>
     <w:tmpl w:val="0A780072"/>
@@ -8367,7 +11367,7 @@
       </w:pPr>
     </w:lvl>
   </w:abstractNum>
-  <w:abstractNum w:abstractNumId="21">
+  <w:abstractNum w:abstractNumId="24">
     <w:nsid w:val="557B1638"/>
     <w:multiLevelType w:val="hybridMultilevel"/>
     <w:tmpl w:val="4C9C588C"/>
@@ -8480,7 +11480,120 @@
       </w:rPr>
     </w:lvl>
   </w:abstractNum>
-  <w:abstractNum w:abstractNumId="22">
+  <w:abstractNum w:abstractNumId="25">
+    <w:nsid w:val="61F40CD8"/>
+    <w:multiLevelType w:val="hybridMultilevel"/>
+    <w:tmpl w:val="DB3C0B2A"/>
+    <w:lvl w:ilvl="0" w:tplc="0409000B">
+      <w:start w:val="1"/>
+      <w:numFmt w:val="bullet"/>
+      <w:lvlText w:val=""/>
+      <w:lvlJc w:val="left"/>
+      <w:pPr>
+        <w:ind w:left="2535" w:hanging="360"/>
+      </w:pPr>
+      <w:rPr>
+        <w:rFonts w:ascii="Wingdings" w:hAnsi="Wingdings" w:hint="default"/>
+      </w:rPr>
+    </w:lvl>
+    <w:lvl w:ilvl="1" w:tplc="04090003" w:tentative="1">
+      <w:start w:val="1"/>
+      <w:numFmt w:val="bullet"/>
+      <w:lvlText w:val="o"/>
+      <w:lvlJc w:val="left"/>
+      <w:pPr>
+        <w:ind w:left="3255" w:hanging="360"/>
+      </w:pPr>
+      <w:rPr>
+        <w:rFonts w:ascii="Courier New" w:hAnsi="Courier New" w:cs="Courier New" w:hint="default"/>
+      </w:rPr>
+    </w:lvl>
+    <w:lvl w:ilvl="2" w:tplc="04090005" w:tentative="1">
+      <w:start w:val="1"/>
+      <w:numFmt w:val="bullet"/>
+      <w:lvlText w:val=""/>
+      <w:lvlJc w:val="left"/>
+      <w:pPr>
+        <w:ind w:left="3975" w:hanging="360"/>
+      </w:pPr>
+      <w:rPr>
+        <w:rFonts w:ascii="Wingdings" w:hAnsi="Wingdings" w:hint="default"/>
+      </w:rPr>
+    </w:lvl>
+    <w:lvl w:ilvl="3" w:tplc="04090001" w:tentative="1">
+      <w:start w:val="1"/>
+      <w:numFmt w:val="bullet"/>
+      <w:lvlText w:val=""/>
+      <w:lvlJc w:val="left"/>
+      <w:pPr>
+        <w:ind w:left="4695" w:hanging="360"/>
+      </w:pPr>
+      <w:rPr>
+        <w:rFonts w:ascii="Symbol" w:hAnsi="Symbol" w:hint="default"/>
+      </w:rPr>
+    </w:lvl>
+    <w:lvl w:ilvl="4" w:tplc="04090003" w:tentative="1">
+      <w:start w:val="1"/>
+      <w:numFmt w:val="bullet"/>
+      <w:lvlText w:val="o"/>
+      <w:lvlJc w:val="left"/>
+      <w:pPr>
+        <w:ind w:left="5415" w:hanging="360"/>
+      </w:pPr>
+      <w:rPr>
+        <w:rFonts w:ascii="Courier New" w:hAnsi="Courier New" w:cs="Courier New" w:hint="default"/>
+      </w:rPr>
+    </w:lvl>
+    <w:lvl w:ilvl="5" w:tplc="04090005" w:tentative="1">
+      <w:start w:val="1"/>
+      <w:numFmt w:val="bullet"/>
+      <w:lvlText w:val=""/>
+      <w:lvlJc w:val="left"/>
+      <w:pPr>
+        <w:ind w:left="6135" w:hanging="360"/>
+      </w:pPr>
+      <w:rPr>
+        <w:rFonts w:ascii="Wingdings" w:hAnsi="Wingdings" w:hint="default"/>
+      </w:rPr>
+    </w:lvl>
+    <w:lvl w:ilvl="6" w:tplc="04090001" w:tentative="1">
+      <w:start w:val="1"/>
+      <w:numFmt w:val="bullet"/>
+      <w:lvlText w:val=""/>
+      <w:lvlJc w:val="left"/>
+      <w:pPr>
+        <w:ind w:left="6855" w:hanging="360"/>
+      </w:pPr>
+      <w:rPr>
+        <w:rFonts w:ascii="Symbol" w:hAnsi="Symbol" w:hint="default"/>
+      </w:rPr>
+    </w:lvl>
+    <w:lvl w:ilvl="7" w:tplc="04090003" w:tentative="1">
+      <w:start w:val="1"/>
+      <w:numFmt w:val="bullet"/>
+      <w:lvlText w:val="o"/>
+      <w:lvlJc w:val="left"/>
+      <w:pPr>
+        <w:ind w:left="7575" w:hanging="360"/>
+      </w:pPr>
+      <w:rPr>
+        <w:rFonts w:ascii="Courier New" w:hAnsi="Courier New" w:cs="Courier New" w:hint="default"/>
+      </w:rPr>
+    </w:lvl>
+    <w:lvl w:ilvl="8" w:tplc="04090005" w:tentative="1">
+      <w:start w:val="1"/>
+      <w:numFmt w:val="bullet"/>
+      <w:lvlText w:val=""/>
+      <w:lvlJc w:val="left"/>
+      <w:pPr>
+        <w:ind w:left="8295" w:hanging="360"/>
+      </w:pPr>
+      <w:rPr>
+        <w:rFonts w:ascii="Wingdings" w:hAnsi="Wingdings" w:hint="default"/>
+      </w:rPr>
+    </w:lvl>
+  </w:abstractNum>
+  <w:abstractNum w:abstractNumId="26">
     <w:nsid w:val="62D25689"/>
     <w:multiLevelType w:val="hybridMultilevel"/>
     <w:tmpl w:val="BF2C7884"/>
@@ -8569,7 +11682,7 @@
       </w:pPr>
     </w:lvl>
   </w:abstractNum>
-  <w:abstractNum w:abstractNumId="23">
+  <w:abstractNum w:abstractNumId="27">
     <w:nsid w:val="66C31D5A"/>
     <w:multiLevelType w:val="hybridMultilevel"/>
     <w:tmpl w:val="28186A2C"/>
@@ -8658,7 +11771,7 @@
       </w:pPr>
     </w:lvl>
   </w:abstractNum>
-  <w:abstractNum w:abstractNumId="24">
+  <w:abstractNum w:abstractNumId="28">
     <w:nsid w:val="67282F98"/>
     <w:multiLevelType w:val="hybridMultilevel"/>
     <w:tmpl w:val="2A626A3A"/>
@@ -8747,7 +11860,7 @@
       </w:pPr>
     </w:lvl>
   </w:abstractNum>
-  <w:abstractNum w:abstractNumId="25">
+  <w:abstractNum w:abstractNumId="29">
     <w:nsid w:val="688743B7"/>
     <w:multiLevelType w:val="hybridMultilevel"/>
     <w:tmpl w:val="940E5A24"/>
@@ -8836,7 +11949,120 @@
       </w:pPr>
     </w:lvl>
   </w:abstractNum>
-  <w:abstractNum w:abstractNumId="26">
+  <w:abstractNum w:abstractNumId="30">
+    <w:nsid w:val="6BB84451"/>
+    <w:multiLevelType w:val="hybridMultilevel"/>
+    <w:tmpl w:val="39B4259C"/>
+    <w:lvl w:ilvl="0" w:tplc="0409000B">
+      <w:start w:val="1"/>
+      <w:numFmt w:val="bullet"/>
+      <w:lvlText w:val=""/>
+      <w:lvlJc w:val="left"/>
+      <w:pPr>
+        <w:ind w:left="2880" w:hanging="360"/>
+      </w:pPr>
+      <w:rPr>
+        <w:rFonts w:ascii="Wingdings" w:hAnsi="Wingdings" w:hint="default"/>
+      </w:rPr>
+    </w:lvl>
+    <w:lvl w:ilvl="1" w:tplc="04090003" w:tentative="1">
+      <w:start w:val="1"/>
+      <w:numFmt w:val="bullet"/>
+      <w:lvlText w:val="o"/>
+      <w:lvlJc w:val="left"/>
+      <w:pPr>
+        <w:ind w:left="3600" w:hanging="360"/>
+      </w:pPr>
+      <w:rPr>
+        <w:rFonts w:ascii="Courier New" w:hAnsi="Courier New" w:cs="Courier New" w:hint="default"/>
+      </w:rPr>
+    </w:lvl>
+    <w:lvl w:ilvl="2" w:tplc="04090005" w:tentative="1">
+      <w:start w:val="1"/>
+      <w:numFmt w:val="bullet"/>
+      <w:lvlText w:val=""/>
+      <w:lvlJc w:val="left"/>
+      <w:pPr>
+        <w:ind w:left="4320" w:hanging="360"/>
+      </w:pPr>
+      <w:rPr>
+        <w:rFonts w:ascii="Wingdings" w:hAnsi="Wingdings" w:hint="default"/>
+      </w:rPr>
+    </w:lvl>
+    <w:lvl w:ilvl="3" w:tplc="04090001" w:tentative="1">
+      <w:start w:val="1"/>
+      <w:numFmt w:val="bullet"/>
+      <w:lvlText w:val=""/>
+      <w:lvlJc w:val="left"/>
+      <w:pPr>
+        <w:ind w:left="5040" w:hanging="360"/>
+      </w:pPr>
+      <w:rPr>
+        <w:rFonts w:ascii="Symbol" w:hAnsi="Symbol" w:hint="default"/>
+      </w:rPr>
+    </w:lvl>
+    <w:lvl w:ilvl="4" w:tplc="04090003" w:tentative="1">
+      <w:start w:val="1"/>
+      <w:numFmt w:val="bullet"/>
+      <w:lvlText w:val="o"/>
+      <w:lvlJc w:val="left"/>
+      <w:pPr>
+        <w:ind w:left="5760" w:hanging="360"/>
+      </w:pPr>
+      <w:rPr>
+        <w:rFonts w:ascii="Courier New" w:hAnsi="Courier New" w:cs="Courier New" w:hint="default"/>
+      </w:rPr>
+    </w:lvl>
+    <w:lvl w:ilvl="5" w:tplc="04090005" w:tentative="1">
+      <w:start w:val="1"/>
+      <w:numFmt w:val="bullet"/>
+      <w:lvlText w:val=""/>
+      <w:lvlJc w:val="left"/>
+      <w:pPr>
+        <w:ind w:left="6480" w:hanging="360"/>
+      </w:pPr>
+      <w:rPr>
+        <w:rFonts w:ascii="Wingdings" w:hAnsi="Wingdings" w:hint="default"/>
+      </w:rPr>
+    </w:lvl>
+    <w:lvl w:ilvl="6" w:tplc="04090001" w:tentative="1">
+      <w:start w:val="1"/>
+      <w:numFmt w:val="bullet"/>
+      <w:lvlText w:val=""/>
+      <w:lvlJc w:val="left"/>
+      <w:pPr>
+        <w:ind w:left="7200" w:hanging="360"/>
+      </w:pPr>
+      <w:rPr>
+        <w:rFonts w:ascii="Symbol" w:hAnsi="Symbol" w:hint="default"/>
+      </w:rPr>
+    </w:lvl>
+    <w:lvl w:ilvl="7" w:tplc="04090003" w:tentative="1">
+      <w:start w:val="1"/>
+      <w:numFmt w:val="bullet"/>
+      <w:lvlText w:val="o"/>
+      <w:lvlJc w:val="left"/>
+      <w:pPr>
+        <w:ind w:left="7920" w:hanging="360"/>
+      </w:pPr>
+      <w:rPr>
+        <w:rFonts w:ascii="Courier New" w:hAnsi="Courier New" w:cs="Courier New" w:hint="default"/>
+      </w:rPr>
+    </w:lvl>
+    <w:lvl w:ilvl="8" w:tplc="04090005" w:tentative="1">
+      <w:start w:val="1"/>
+      <w:numFmt w:val="bullet"/>
+      <w:lvlText w:val=""/>
+      <w:lvlJc w:val="left"/>
+      <w:pPr>
+        <w:ind w:left="8640" w:hanging="360"/>
+      </w:pPr>
+      <w:rPr>
+        <w:rFonts w:ascii="Wingdings" w:hAnsi="Wingdings" w:hint="default"/>
+      </w:rPr>
+    </w:lvl>
+  </w:abstractNum>
+  <w:abstractNum w:abstractNumId="31">
     <w:nsid w:val="6C327AFB"/>
     <w:multiLevelType w:val="hybridMultilevel"/>
     <w:tmpl w:val="96084F48"/>
@@ -8925,10 +12151,10 @@
       </w:pPr>
     </w:lvl>
   </w:abstractNum>
-  <w:abstractNum w:abstractNumId="27">
+  <w:abstractNum w:abstractNumId="32">
     <w:nsid w:val="6D2023D5"/>
     <w:multiLevelType w:val="hybridMultilevel"/>
-    <w:tmpl w:val="AD7C1A02"/>
+    <w:tmpl w:val="6EEA7606"/>
     <w:lvl w:ilvl="0" w:tplc="0409000B">
       <w:start w:val="1"/>
       <w:numFmt w:val="bullet"/>
@@ -9038,7 +12264,7 @@
       </w:rPr>
     </w:lvl>
   </w:abstractNum>
-  <w:abstractNum w:abstractNumId="28">
+  <w:abstractNum w:abstractNumId="33">
     <w:nsid w:val="7AD21FD2"/>
     <w:multiLevelType w:val="hybridMultilevel"/>
     <w:tmpl w:val="2E388DE4"/>
@@ -9127,7 +12353,7 @@
       </w:pPr>
     </w:lvl>
   </w:abstractNum>
-  <w:abstractNum w:abstractNumId="29">
+  <w:abstractNum w:abstractNumId="34">
     <w:nsid w:val="7C441ED7"/>
     <w:multiLevelType w:val="hybridMultilevel"/>
     <w:tmpl w:val="88C69C24"/>
@@ -9241,94 +12467,109 @@
     </w:lvl>
   </w:abstractNum>
   <w:num w:numId="1">
-    <w:abstractNumId w:val="14"/>
+    <w:abstractNumId w:val="15"/>
   </w:num>
   <w:num w:numId="2">
-    <w:abstractNumId w:val="25"/>
+    <w:abstractNumId w:val="29"/>
   </w:num>
   <w:num w:numId="3">
-    <w:abstractNumId w:val="23"/>
+    <w:abstractNumId w:val="27"/>
   </w:num>
   <w:num w:numId="4">
     <w:abstractNumId w:val="3"/>
   </w:num>
   <w:num w:numId="5">
-    <w:abstractNumId w:val="26"/>
+    <w:abstractNumId w:val="31"/>
   </w:num>
   <w:num w:numId="6">
     <w:abstractNumId w:val="4"/>
   </w:num>
   <w:num w:numId="7">
-    <w:abstractNumId w:val="22"/>
+    <w:abstractNumId w:val="26"/>
   </w:num>
   <w:num w:numId="8">
-    <w:abstractNumId w:val="11"/>
+    <w:abstractNumId w:val="12"/>
   </w:num>
   <w:num w:numId="9">
-    <w:abstractNumId w:val="6"/>
+    <w:abstractNumId w:val="7"/>
   </w:num>
   <w:num w:numId="10">
-    <w:abstractNumId w:val="28"/>
+    <w:abstractNumId w:val="33"/>
   </w:num>
   <w:num w:numId="11">
-    <w:abstractNumId w:val="20"/>
+    <w:abstractNumId w:val="23"/>
   </w:num>
   <w:num w:numId="12">
     <w:abstractNumId w:val="0"/>
   </w:num>
   <w:num w:numId="13">
-    <w:abstractNumId w:val="21"/>
+    <w:abstractNumId w:val="24"/>
   </w:num>
   <w:num w:numId="14">
-    <w:abstractNumId w:val="18"/>
+    <w:abstractNumId w:val="20"/>
   </w:num>
   <w:num w:numId="15">
-    <w:abstractNumId w:val="29"/>
+    <w:abstractNumId w:val="34"/>
   </w:num>
   <w:num w:numId="16">
+    <w:abstractNumId w:val="17"/>
+  </w:num>
+  <w:num w:numId="17">
+    <w:abstractNumId w:val="10"/>
+  </w:num>
+  <w:num w:numId="18">
+    <w:abstractNumId w:val="11"/>
+  </w:num>
+  <w:num w:numId="19">
+    <w:abstractNumId w:val="28"/>
+  </w:num>
+  <w:num w:numId="20">
     <w:abstractNumId w:val="16"/>
   </w:num>
-  <w:num w:numId="17">
-    <w:abstractNumId w:val="9"/>
-  </w:num>
-  <w:num w:numId="18">
-    <w:abstractNumId w:val="10"/>
-  </w:num>
-  <w:num w:numId="19">
-    <w:abstractNumId w:val="24"/>
-  </w:num>
-  <w:num w:numId="20">
-    <w:abstractNumId w:val="15"/>
-  </w:num>
   <w:num w:numId="21">
-    <w:abstractNumId w:val="12"/>
+    <w:abstractNumId w:val="13"/>
   </w:num>
   <w:num w:numId="22">
-    <w:abstractNumId w:val="7"/>
+    <w:abstractNumId w:val="8"/>
   </w:num>
   <w:num w:numId="23">
     <w:abstractNumId w:val="2"/>
   </w:num>
   <w:num w:numId="24">
-    <w:abstractNumId w:val="8"/>
+    <w:abstractNumId w:val="9"/>
   </w:num>
   <w:num w:numId="25">
-    <w:abstractNumId w:val="27"/>
+    <w:abstractNumId w:val="32"/>
   </w:num>
   <w:num w:numId="26">
     <w:abstractNumId w:val="1"/>
   </w:num>
   <w:num w:numId="27">
-    <w:abstractNumId w:val="17"/>
+    <w:abstractNumId w:val="18"/>
   </w:num>
   <w:num w:numId="28">
-    <w:abstractNumId w:val="19"/>
+    <w:abstractNumId w:val="21"/>
   </w:num>
   <w:num w:numId="29">
-    <w:abstractNumId w:val="13"/>
+    <w:abstractNumId w:val="14"/>
   </w:num>
   <w:num w:numId="30">
     <w:abstractNumId w:val="5"/>
+  </w:num>
+  <w:num w:numId="31">
+    <w:abstractNumId w:val="19"/>
+  </w:num>
+  <w:num w:numId="32">
+    <w:abstractNumId w:val="25"/>
+  </w:num>
+  <w:num w:numId="33">
+    <w:abstractNumId w:val="30"/>
+  </w:num>
+  <w:num w:numId="34">
+    <w:abstractNumId w:val="6"/>
+  </w:num>
+  <w:num w:numId="35">
+    <w:abstractNumId w:val="22"/>
   </w:num>
 </w:numbering>
 </file>
@@ -10164,7 +13405,7 @@
 </file>
 
 <file path=customXml/itemProps1.xml><?xml version="1.0" encoding="utf-8"?>
-<ds:datastoreItem xmlns:ds="http://schemas.openxmlformats.org/officeDocument/2006/customXml" ds:itemID="{19CCC35B-FCBA-48F5-95E3-E9B3E2F97B92}">
+<ds:datastoreItem xmlns:ds="http://schemas.openxmlformats.org/officeDocument/2006/customXml" ds:itemID="{3A7AC84A-DA68-4184-8397-A6C59FC47ED9}">
   <ds:schemaRefs>
     <ds:schemaRef ds:uri="http://schemas.openxmlformats.org/officeDocument/2006/bibliography"/>
   </ds:schemaRefs>

</xml_diff>